<commit_message>
Updates PDF and .docx versions
</commit_message>
<xml_diff>
--- a/Nicole Wilbur Resume 2021.docx
+++ b/Nicole Wilbur Resume 2021.docx
@@ -6,15 +6,20 @@
       <w:pPr>
         <w:pStyle w:val="Normal"/>
         <w:jc w:val="center"/>
-        <w:rPr/>
-      </w:pPr>
-      <w:r>
-        <w:rPr>
-          <w:rFonts w:cs="Geneva" w:ascii="Geneva" w:hAnsi="Geneva"/>
+        <w:rPr>
+          <w:rFonts w:ascii="Geneva" w:hAnsi="Geneva" w:cs="Geneva"/>
           <w:spacing w:val="-10"/>
           <w:sz w:val="40"/>
           <w:szCs w:val="40"/>
         </w:rPr>
+      </w:pPr>
+      <w:r>
+        <w:rPr>
+          <w:rFonts w:cs="Geneva" w:ascii="Geneva" w:hAnsi="Geneva"/>
+          <w:spacing w:val="-10"/>
+          <w:sz w:val="40"/>
+          <w:szCs w:val="40"/>
+        </w:rPr>
         <w:t>Nicole Wilbur</w:t>
       </w:r>
     </w:p>
@@ -22,7 +27,12 @@
       <w:pPr>
         <w:pStyle w:val="Normal"/>
         <w:jc w:val="center"/>
-        <w:rPr/>
+        <w:rPr>
+          <w:rFonts w:ascii="Geneva" w:hAnsi="Geneva" w:cs="Geneva"/>
+          <w:spacing w:val="-10"/>
+          <w:sz w:val="20"/>
+          <w:szCs w:val="20"/>
+        </w:rPr>
       </w:pPr>
       <w:r>
         <w:rPr>
@@ -32,33 +42,13 @@
           <w:szCs w:val="20"/>
         </w:rPr>
         <w:t>Colorado</w:t>
-      </w:r>
-    </w:p>
-    <w:p>
-      <w:pPr>
-        <w:pStyle w:val="Normal"/>
-        <w:spacing w:lineRule="exact" w:line="240"/>
-        <w:rPr>
-          <w:rFonts w:ascii="Geneva" w:hAnsi="Geneva" w:cs="Helvetica;Arial"/>
-          <w:spacing w:val="-10"/>
-          <w:sz w:val="20"/>
-          <w:szCs w:val="20"/>
-        </w:rPr>
-      </w:pPr>
-      <w:r>
-        <w:rPr>
-          <w:rFonts w:cs="Helvetica;Arial" w:ascii="Geneva" w:hAnsi="Geneva"/>
-          <w:spacing w:val="-10"/>
-          <w:sz w:val="20"/>
-          <w:szCs w:val="20"/>
-        </w:rPr>
       </w:r>
     </w:p>
     <w:tbl>
       <w:tblPr>
         <w:tblW w:w="10530" w:type="dxa"/>
         <w:jc w:val="left"/>
-        <w:tblInd w:w="0" w:type="dxa"/>
+        <w:tblInd w:w="-58" w:type="dxa"/>
         <w:tblLayout w:type="fixed"/>
         <w:tblCellMar>
           <w:top w:w="0" w:type="dxa"/>
@@ -66,11 +56,10 @@
           <w:bottom w:w="0" w:type="dxa"/>
           <w:right w:w="58" w:type="dxa"/>
         </w:tblCellMar>
-        <w:tblLook w:val="0000" w:noVBand="0" w:noHBand="0" w:lastColumn="0" w:firstColumn="0" w:lastRow="0" w:firstRow="0"/>
       </w:tblPr>
       <w:tblGrid>
         <w:gridCol w:w="5255"/>
-        <w:gridCol w:w="5274"/>
+        <w:gridCol w:w="5275"/>
       </w:tblGrid>
       <w:tr>
         <w:trPr/>
@@ -80,14 +69,18 @@
             <w:tcBorders>
               <w:top w:val="single" w:sz="4" w:space="0" w:color="000000"/>
             </w:tcBorders>
-            <w:shd w:color="auto" w:fill="auto" w:val="clear"/>
           </w:tcPr>
           <w:p>
             <w:pPr>
               <w:pStyle w:val="Normal"/>
               <w:widowControl w:val="false"/>
               <w:spacing w:lineRule="exact" w:line="240"/>
-              <w:rPr/>
+              <w:rPr>
+                <w:rFonts w:ascii="Geneva" w:hAnsi="Geneva" w:cs="Geneva"/>
+                <w:spacing w:val="-10"/>
+                <w:sz w:val="22"/>
+                <w:szCs w:val="22"/>
+              </w:rPr>
             </w:pPr>
             <w:r>
               <w:rPr>
@@ -102,11 +95,10 @@
         </w:tc>
         <w:tc>
           <w:tcPr>
-            <w:tcW w:w="5274" w:type="dxa"/>
+            <w:tcW w:w="5275" w:type="dxa"/>
             <w:tcBorders>
               <w:top w:val="single" w:sz="4" w:space="0" w:color="000000"/>
             </w:tcBorders>
-            <w:shd w:color="auto" w:fill="auto" w:val="clear"/>
           </w:tcPr>
           <w:p>
             <w:pPr>
@@ -114,7 +106,11 @@
               <w:widowControl w:val="false"/>
               <w:spacing w:lineRule="exact" w:line="240"/>
               <w:jc w:val="right"/>
-              <w:rPr/>
+              <w:rPr>
+                <w:rFonts w:ascii="Geneva" w:hAnsi="Geneva" w:cs="Geneva"/>
+                <w:sz w:val="22"/>
+                <w:szCs w:val="22"/>
+              </w:rPr>
             </w:pPr>
             <w:r>
               <w:rPr>
@@ -135,14 +131,18 @@
             <w:tcBorders>
               <w:bottom w:val="single" w:sz="4" w:space="0" w:color="000000"/>
             </w:tcBorders>
-            <w:shd w:color="auto" w:fill="auto" w:val="clear"/>
           </w:tcPr>
           <w:p>
             <w:pPr>
               <w:pStyle w:val="Normal"/>
               <w:widowControl w:val="false"/>
               <w:spacing w:lineRule="exact" w:line="240"/>
-              <w:rPr/>
+              <w:rPr>
+                <w:rFonts w:ascii="Geneva" w:hAnsi="Geneva" w:cs="Geneva"/>
+                <w:spacing w:val="-10"/>
+                <w:sz w:val="22"/>
+                <w:szCs w:val="22"/>
+              </w:rPr>
             </w:pPr>
             <w:r>
               <w:rPr>
@@ -157,11 +157,10 @@
         </w:tc>
         <w:tc>
           <w:tcPr>
-            <w:tcW w:w="5274" w:type="dxa"/>
+            <w:tcW w:w="5275" w:type="dxa"/>
             <w:tcBorders>
               <w:bottom w:val="single" w:sz="4" w:space="0" w:color="000000"/>
             </w:tcBorders>
-            <w:shd w:color="auto" w:fill="auto" w:val="clear"/>
           </w:tcPr>
           <w:p>
             <w:pPr>
@@ -243,7 +242,7 @@
       <w:tblPr>
         <w:tblW w:w="10512" w:type="dxa"/>
         <w:jc w:val="left"/>
-        <w:tblInd w:w="58" w:type="dxa"/>
+        <w:tblInd w:w="0" w:type="dxa"/>
         <w:tblLayout w:type="fixed"/>
         <w:tblCellMar>
           <w:top w:w="29" w:type="dxa"/>
@@ -251,11 +250,10 @@
           <w:bottom w:w="29" w:type="dxa"/>
           <w:right w:w="58" w:type="dxa"/>
         </w:tblCellMar>
-        <w:tblLook w:val="0000" w:noVBand="0" w:noHBand="0" w:lastColumn="0" w:firstColumn="0" w:lastRow="0" w:firstRow="0"/>
       </w:tblPr>
       <w:tblGrid>
         <w:gridCol w:w="6390"/>
-        <w:gridCol w:w="4121"/>
+        <w:gridCol w:w="4122"/>
       </w:tblGrid>
       <w:tr>
         <w:trPr>
@@ -265,14 +263,17 @@
           <w:tcPr>
             <w:tcW w:w="6390" w:type="dxa"/>
             <w:tcBorders/>
-            <w:shd w:color="auto" w:fill="auto" w:val="clear"/>
           </w:tcPr>
           <w:p>
             <w:pPr>
               <w:pStyle w:val="Normal"/>
               <w:widowControl w:val="false"/>
               <w:spacing w:lineRule="exact" w:line="240"/>
-              <w:rPr/>
+              <w:rPr>
+                <w:rFonts w:ascii="Geneva" w:hAnsi="Geneva" w:cs="Geneva"/>
+                <w:sz w:val="20"/>
+                <w:szCs w:val="20"/>
+              </w:rPr>
             </w:pPr>
             <w:r>
               <w:rPr>
@@ -286,9 +287,8 @@
         </w:tc>
         <w:tc>
           <w:tcPr>
-            <w:tcW w:w="4121" w:type="dxa"/>
+            <w:tcW w:w="4122" w:type="dxa"/>
             <w:tcBorders/>
-            <w:shd w:color="auto" w:fill="auto" w:val="clear"/>
             <w:tcMar>
               <w:top w:w="0" w:type="dxa"/>
               <w:bottom w:w="0" w:type="dxa"/>
@@ -300,7 +300,11 @@
               <w:widowControl w:val="false"/>
               <w:spacing w:lineRule="exact" w:line="240"/>
               <w:jc w:val="right"/>
-              <w:rPr/>
+              <w:rPr>
+                <w:rFonts w:ascii="Geneva" w:hAnsi="Geneva" w:cs="Geneva"/>
+                <w:sz w:val="22"/>
+                <w:szCs w:val="22"/>
+              </w:rPr>
             </w:pPr>
             <w:r>
               <w:rPr>
@@ -319,7 +323,6 @@
           <w:tcPr>
             <w:tcW w:w="6390" w:type="dxa"/>
             <w:tcBorders/>
-            <w:shd w:color="auto" w:fill="auto" w:val="clear"/>
             <w:tcMar>
               <w:top w:w="0" w:type="dxa"/>
               <w:bottom w:w="0" w:type="dxa"/>
@@ -330,7 +333,12 @@
               <w:pStyle w:val="Normal"/>
               <w:widowControl w:val="false"/>
               <w:spacing w:lineRule="exact" w:line="240"/>
-              <w:rPr/>
+              <w:rPr>
+                <w:rFonts w:ascii="Geneva" w:hAnsi="Geneva" w:cs="Geneva"/>
+                <w:spacing w:val="-5"/>
+                <w:sz w:val="20"/>
+                <w:szCs w:val="20"/>
+              </w:rPr>
             </w:pPr>
             <w:r>
               <w:rPr>
@@ -345,9 +353,8 @@
         </w:tc>
         <w:tc>
           <w:tcPr>
-            <w:tcW w:w="4121" w:type="dxa"/>
+            <w:tcW w:w="4122" w:type="dxa"/>
             <w:tcBorders/>
-            <w:shd w:color="auto" w:fill="auto" w:val="clear"/>
             <w:tcMar>
               <w:top w:w="0" w:type="dxa"/>
               <w:bottom w:w="0" w:type="dxa"/>
@@ -359,7 +366,12 @@
               <w:widowControl w:val="false"/>
               <w:spacing w:lineRule="exact" w:line="240"/>
               <w:jc w:val="right"/>
-              <w:rPr/>
+              <w:rPr>
+                <w:rFonts w:ascii="Geneva" w:hAnsi="Geneva" w:cs="Geneva"/>
+                <w:spacing w:val="-5"/>
+                <w:sz w:val="22"/>
+                <w:szCs w:val="22"/>
+              </w:rPr>
             </w:pPr>
             <w:r>
               <w:rPr>
@@ -379,7 +391,6 @@
           <w:tcPr>
             <w:tcW w:w="6390" w:type="dxa"/>
             <w:tcBorders/>
-            <w:shd w:color="auto" w:fill="auto" w:val="clear"/>
             <w:tcMar>
               <w:top w:w="0" w:type="dxa"/>
               <w:bottom w:w="0" w:type="dxa"/>
@@ -390,7 +401,12 @@
               <w:pStyle w:val="Normal"/>
               <w:widowControl w:val="false"/>
               <w:spacing w:lineRule="exact" w:line="240"/>
-              <w:rPr/>
+              <w:rPr>
+                <w:rFonts w:ascii="Geneva" w:hAnsi="Geneva" w:cs="Geneva"/>
+                <w:spacing w:val="-5"/>
+                <w:sz w:val="20"/>
+                <w:szCs w:val="20"/>
+              </w:rPr>
             </w:pPr>
             <w:r>
               <w:rPr>
@@ -405,9 +421,8 @@
         </w:tc>
         <w:tc>
           <w:tcPr>
-            <w:tcW w:w="4121" w:type="dxa"/>
+            <w:tcW w:w="4122" w:type="dxa"/>
             <w:tcBorders/>
-            <w:shd w:color="auto" w:fill="auto" w:val="clear"/>
             <w:tcMar>
               <w:top w:w="0" w:type="dxa"/>
               <w:bottom w:w="0" w:type="dxa"/>
@@ -419,7 +434,12 @@
               <w:widowControl w:val="false"/>
               <w:spacing w:lineRule="exact" w:line="240"/>
               <w:jc w:val="right"/>
-              <w:rPr/>
+              <w:rPr>
+                <w:rFonts w:ascii="Geneva" w:hAnsi="Geneva" w:cs="Geneva"/>
+                <w:spacing w:val="-5"/>
+                <w:sz w:val="22"/>
+                <w:szCs w:val="22"/>
+              </w:rPr>
             </w:pPr>
             <w:r>
               <w:rPr>
@@ -437,10 +457,9 @@
         <w:trPr/>
         <w:tc>
           <w:tcPr>
-            <w:tcW w:w="10511" w:type="dxa"/>
+            <w:tcW w:w="10512" w:type="dxa"/>
             <w:gridSpan w:val="2"/>
             <w:tcBorders/>
-            <w:shd w:color="auto" w:fill="auto" w:val="clear"/>
             <w:tcMar>
               <w:top w:w="0" w:type="dxa"/>
               <w:bottom w:w="0" w:type="dxa"/>
@@ -452,9 +471,13 @@
               <w:widowControl w:val="false"/>
               <w:suppressAutoHyphens w:val="true"/>
               <w:spacing w:lineRule="exact" w:line="240"/>
-              <w:ind w:left="301" w:hanging="121"/>
+              <w:ind w:left="301" w:right="0" w:hanging="121"/>
               <w:textAlignment w:val="baseline"/>
-              <w:rPr/>
+              <w:rPr>
+                <w:rFonts w:ascii="Geneva" w:hAnsi="Geneva" w:cs="Geneva"/>
+                <w:sz w:val="20"/>
+                <w:szCs w:val="20"/>
+              </w:rPr>
             </w:pPr>
             <w:r>
               <w:rPr>
@@ -497,7 +520,15 @@
       <w:pPr>
         <w:pStyle w:val="Normal"/>
         <w:spacing w:lineRule="exact" w:line="240"/>
-        <w:rPr/>
+        <w:rPr>
+          <w:rFonts w:ascii="Geneva" w:hAnsi="Geneva" w:cs="Geneva"/>
+          <w:b/>
+          <w:b/>
+          <w:bCs/>
+          <w:spacing w:val="-10"/>
+          <w:sz w:val="22"/>
+          <w:szCs w:val="22"/>
+        </w:rPr>
       </w:pPr>
       <w:r>
         <w:rPr>
@@ -515,7 +546,7 @@
       <w:tblPr>
         <w:tblW w:w="10623" w:type="dxa"/>
         <w:jc w:val="left"/>
-        <w:tblInd w:w="0" w:type="dxa"/>
+        <w:tblInd w:w="-58" w:type="dxa"/>
         <w:tblLayout w:type="fixed"/>
         <w:tblCellMar>
           <w:top w:w="29" w:type="dxa"/>
@@ -523,11 +554,10 @@
           <w:bottom w:w="29" w:type="dxa"/>
           <w:right w:w="58" w:type="dxa"/>
         </w:tblCellMar>
-        <w:tblLook w:val="0000" w:noVBand="0" w:noHBand="0" w:lastColumn="0" w:firstColumn="0" w:lastRow="0" w:firstRow="0"/>
       </w:tblPr>
       <w:tblGrid>
         <w:gridCol w:w="2938"/>
-        <w:gridCol w:w="7684"/>
+        <w:gridCol w:w="7685"/>
       </w:tblGrid>
       <w:tr>
         <w:trPr/>
@@ -535,14 +565,17 @@
           <w:tcPr>
             <w:tcW w:w="2938" w:type="dxa"/>
             <w:tcBorders/>
-            <w:shd w:color="auto" w:fill="auto" w:val="clear"/>
           </w:tcPr>
           <w:p>
             <w:pPr>
               <w:pStyle w:val="TableContents"/>
               <w:widowControl w:val="false"/>
               <w:spacing w:lineRule="exact" w:line="240"/>
-              <w:rPr/>
+              <w:rPr>
+                <w:rFonts w:ascii="Geneva" w:hAnsi="Geneva" w:cs="Geneva"/>
+                <w:sz w:val="20"/>
+                <w:szCs w:val="20"/>
+              </w:rPr>
             </w:pPr>
             <w:r>
               <w:rPr>
@@ -564,9 +597,8 @@
         </w:tc>
         <w:tc>
           <w:tcPr>
-            <w:tcW w:w="7684" w:type="dxa"/>
+            <w:tcW w:w="7685" w:type="dxa"/>
             <w:tcBorders/>
-            <w:shd w:color="auto" w:fill="auto" w:val="clear"/>
           </w:tcPr>
           <w:p>
             <w:pPr>
@@ -574,7 +606,11 @@
               <w:widowControl w:val="false"/>
               <w:spacing w:lineRule="exact" w:line="240"/>
               <w:jc w:val="right"/>
-              <w:rPr/>
+              <w:rPr>
+                <w:rFonts w:ascii="Geneva" w:hAnsi="Geneva" w:cs="Geneva"/>
+                <w:sz w:val="20"/>
+                <w:szCs w:val="20"/>
+              </w:rPr>
             </w:pPr>
             <w:r>
               <w:rPr>
@@ -593,14 +629,17 @@
           <w:tcPr>
             <w:tcW w:w="2938" w:type="dxa"/>
             <w:tcBorders/>
-            <w:shd w:color="auto" w:fill="auto" w:val="clear"/>
           </w:tcPr>
           <w:p>
             <w:pPr>
               <w:pStyle w:val="TableContents"/>
               <w:widowControl w:val="false"/>
               <w:spacing w:lineRule="exact" w:line="240"/>
-              <w:rPr/>
+              <w:rPr>
+                <w:rFonts w:ascii="Geneva" w:hAnsi="Geneva" w:cs="Geneva"/>
+                <w:sz w:val="20"/>
+                <w:szCs w:val="20"/>
+              </w:rPr>
             </w:pPr>
             <w:r>
               <w:rPr>
@@ -622,9 +661,8 @@
         </w:tc>
         <w:tc>
           <w:tcPr>
-            <w:tcW w:w="7684" w:type="dxa"/>
+            <w:tcW w:w="7685" w:type="dxa"/>
             <w:tcBorders/>
-            <w:shd w:color="auto" w:fill="auto" w:val="clear"/>
           </w:tcPr>
           <w:p>
             <w:pPr>
@@ -632,7 +670,13 @@
               <w:widowControl w:val="false"/>
               <w:spacing w:lineRule="exact" w:line="240"/>
               <w:jc w:val="right"/>
-              <w:rPr/>
+              <w:rPr>
+                <w:rFonts w:ascii="Geneva" w:hAnsi="Geneva" w:eastAsia="Calibri" w:cs="Geneva"/>
+                <w:spacing w:val="-10"/>
+                <w:sz w:val="20"/>
+                <w:szCs w:val="20"/>
+                <w:lang w:eastAsia="en-US" w:bidi="ar-SA"/>
+              </w:rPr>
             </w:pPr>
             <w:r>
               <w:rPr>
@@ -653,14 +697,17 @@
           <w:tcPr>
             <w:tcW w:w="2938" w:type="dxa"/>
             <w:tcBorders/>
-            <w:shd w:color="auto" w:fill="auto" w:val="clear"/>
           </w:tcPr>
           <w:p>
             <w:pPr>
               <w:pStyle w:val="TableContents"/>
               <w:widowControl w:val="false"/>
               <w:spacing w:lineRule="exact" w:line="240"/>
-              <w:rPr/>
+              <w:rPr>
+                <w:rFonts w:ascii="Geneva" w:hAnsi="Geneva" w:cs="Geneva"/>
+                <w:sz w:val="20"/>
+                <w:szCs w:val="20"/>
+              </w:rPr>
             </w:pPr>
             <w:r>
               <w:rPr>
@@ -682,9 +729,8 @@
         </w:tc>
         <w:tc>
           <w:tcPr>
-            <w:tcW w:w="7684" w:type="dxa"/>
+            <w:tcW w:w="7685" w:type="dxa"/>
             <w:tcBorders/>
-            <w:shd w:color="auto" w:fill="auto" w:val="clear"/>
           </w:tcPr>
           <w:p>
             <w:pPr>
@@ -692,7 +738,13 @@
               <w:widowControl w:val="false"/>
               <w:spacing w:lineRule="exact" w:line="240"/>
               <w:jc w:val="right"/>
-              <w:rPr/>
+              <w:rPr>
+                <w:rFonts w:ascii="Geneva" w:hAnsi="Geneva" w:eastAsia="Calibri" w:cs="Geneva"/>
+                <w:spacing w:val="-10"/>
+                <w:sz w:val="20"/>
+                <w:szCs w:val="20"/>
+                <w:lang w:eastAsia="en-US" w:bidi="ar-SA"/>
+              </w:rPr>
             </w:pPr>
             <w:r>
               <w:rPr>
@@ -713,14 +765,17 @@
           <w:tcPr>
             <w:tcW w:w="2938" w:type="dxa"/>
             <w:tcBorders/>
-            <w:shd w:color="auto" w:fill="auto" w:val="clear"/>
           </w:tcPr>
           <w:p>
             <w:pPr>
               <w:pStyle w:val="TableContents"/>
               <w:widowControl w:val="false"/>
               <w:spacing w:lineRule="exact" w:line="240"/>
-              <w:rPr/>
+              <w:rPr>
+                <w:rFonts w:ascii="Geneva" w:hAnsi="Geneva" w:cs="Geneva"/>
+                <w:sz w:val="20"/>
+                <w:szCs w:val="20"/>
+              </w:rPr>
             </w:pPr>
             <w:r>
               <w:rPr>
@@ -742,9 +797,8 @@
         </w:tc>
         <w:tc>
           <w:tcPr>
-            <w:tcW w:w="7684" w:type="dxa"/>
+            <w:tcW w:w="7685" w:type="dxa"/>
             <w:tcBorders/>
-            <w:shd w:color="auto" w:fill="auto" w:val="clear"/>
           </w:tcPr>
           <w:p>
             <w:pPr>
@@ -752,7 +806,13 @@
               <w:widowControl w:val="false"/>
               <w:spacing w:lineRule="exact" w:line="240"/>
               <w:jc w:val="right"/>
-              <w:rPr/>
+              <w:rPr>
+                <w:rFonts w:ascii="Geneva" w:hAnsi="Geneva" w:eastAsia="Calibri" w:cs="Geneva"/>
+                <w:spacing w:val="-10"/>
+                <w:sz w:val="20"/>
+                <w:szCs w:val="20"/>
+                <w:lang w:eastAsia="en-US" w:bidi="ar-SA"/>
+              </w:rPr>
             </w:pPr>
             <w:r>
               <w:rPr>
@@ -798,8 +858,13 @@
         <w:pStyle w:val="Normal"/>
         <w:spacing w:lineRule="exact" w:line="240"/>
         <w:rPr>
-          <w:sz w:val="20"/>
-          <w:szCs w:val="20"/>
+          <w:rFonts w:ascii="Geneva" w:hAnsi="Geneva" w:cs="Geneva"/>
+          <w:b/>
+          <w:b/>
+          <w:bCs/>
+          <w:spacing w:val="-10"/>
+          <w:sz w:val="22"/>
+          <w:szCs w:val="22"/>
         </w:rPr>
       </w:pPr>
       <w:r>
@@ -818,7 +883,7 @@
       <w:tblPr>
         <w:tblW w:w="10544" w:type="dxa"/>
         <w:jc w:val="left"/>
-        <w:tblInd w:w="109" w:type="dxa"/>
+        <w:tblInd w:w="1" w:type="dxa"/>
         <w:tblLayout w:type="fixed"/>
         <w:tblCellMar>
           <w:top w:w="29" w:type="dxa"/>
@@ -826,11 +891,10 @@
           <w:bottom w:w="29" w:type="dxa"/>
           <w:right w:w="108" w:type="dxa"/>
         </w:tblCellMar>
-        <w:tblLook w:val="0000" w:noVBand="0" w:noHBand="0" w:lastColumn="0" w:firstColumn="0" w:lastRow="0" w:firstRow="0"/>
       </w:tblPr>
       <w:tblGrid>
         <w:gridCol w:w="1260"/>
-        <w:gridCol w:w="9283"/>
+        <w:gridCol w:w="9284"/>
       </w:tblGrid>
       <w:tr>
         <w:trPr>
@@ -840,7 +904,6 @@
           <w:tcPr>
             <w:tcW w:w="1260" w:type="dxa"/>
             <w:tcBorders/>
-            <w:shd w:color="auto" w:fill="auto" w:val="clear"/>
           </w:tcPr>
           <w:p>
             <w:pPr>
@@ -848,9 +911,10 @@
               <w:widowControl w:val="false"/>
               <w:suppressAutoHyphens w:val="true"/>
               <w:spacing w:lineRule="exact" w:line="240"/>
-              <w:ind w:left="-58" w:hanging="0"/>
-              <w:rPr>
-                <w:rFonts w:ascii="Geneva" w:hAnsi="Geneva"/>
+              <w:ind w:left="-58" w:right="0" w:hanging="0"/>
+              <w:rPr>
+                <w:rFonts w:ascii="Geneva" w:hAnsi="Geneva" w:cs="Geneva"/>
+                <w:spacing w:val="-10"/>
                 <w:sz w:val="20"/>
                 <w:szCs w:val="20"/>
               </w:rPr>
@@ -868,9 +932,8 @@
         </w:tc>
         <w:tc>
           <w:tcPr>
-            <w:tcW w:w="9283" w:type="dxa"/>
+            <w:tcW w:w="9284" w:type="dxa"/>
             <w:tcBorders/>
-            <w:shd w:color="auto" w:fill="auto" w:val="clear"/>
             <w:tcMar>
               <w:top w:w="0" w:type="dxa"/>
               <w:bottom w:w="0" w:type="dxa"/>
@@ -992,12 +1055,93 @@
         </w:numPr>
         <w:spacing w:lineRule="exact" w:line="240"/>
         <w:rPr>
-          <w:rFonts w:ascii="Geneva" w:hAnsi="Geneva"/>
-          <w:sz w:val="20"/>
-          <w:szCs w:val="20"/>
-        </w:rPr>
-      </w:pPr>
-      <w:r>
+          <w:rFonts w:ascii="Geneva" w:hAnsi="Geneva" w:cs="Geneva"/>
+          <w:b w:val="false"/>
+          <w:b w:val="false"/>
+          <w:bCs w:val="false"/>
+          <w:sz w:val="20"/>
+          <w:szCs w:val="20"/>
+        </w:rPr>
+      </w:pPr>
+      <w:r>
+        <w:rPr>
+          <w:rFonts w:cs="Geneva" w:ascii="Geneva" w:hAnsi="Geneva"/>
+          <w:b w:val="false"/>
+          <w:bCs w:val="false"/>
+          <w:sz w:val="20"/>
+          <w:szCs w:val="20"/>
+        </w:rPr>
+        <w:t>Learn</w:t>
+      </w:r>
+      <w:r>
+        <w:rPr>
+          <w:rFonts w:cs="Geneva" w:ascii="Geneva" w:hAnsi="Geneva"/>
+          <w:b w:val="false"/>
+          <w:bCs w:val="false"/>
+          <w:sz w:val="20"/>
+          <w:szCs w:val="20"/>
+        </w:rPr>
+        <w:t>ing</w:t>
+      </w:r>
+      <w:r>
+        <w:rPr>
+          <w:rFonts w:cs="Geneva" w:ascii="Geneva" w:hAnsi="Geneva"/>
+          <w:b w:val="false"/>
+          <w:bCs w:val="false"/>
+          <w:sz w:val="20"/>
+          <w:szCs w:val="20"/>
+        </w:rPr>
+        <w:t xml:space="preserve"> Crystal Reports; </w:t>
+      </w:r>
+      <w:r>
+        <w:rPr>
+          <w:rFonts w:cs="Geneva" w:ascii="Geneva" w:hAnsi="Geneva"/>
+          <w:b w:val="false"/>
+          <w:bCs w:val="false"/>
+          <w:sz w:val="20"/>
+          <w:szCs w:val="20"/>
+        </w:rPr>
+        <w:t xml:space="preserve">within a month </w:t>
+      </w:r>
+      <w:r>
+        <w:rPr>
+          <w:rFonts w:cs="Geneva" w:ascii="Geneva" w:hAnsi="Geneva"/>
+          <w:b w:val="false"/>
+          <w:bCs w:val="false"/>
+          <w:sz w:val="20"/>
+          <w:szCs w:val="20"/>
+        </w:rPr>
+        <w:t xml:space="preserve">gained proficiency </w:t>
+      </w:r>
+      <w:r>
+        <w:rPr>
+          <w:rFonts w:cs="Geneva" w:ascii="Geneva" w:hAnsi="Geneva"/>
+          <w:b w:val="false"/>
+          <w:bCs w:val="false"/>
+          <w:sz w:val="20"/>
+          <w:szCs w:val="20"/>
+        </w:rPr>
+        <w:t>and</w:t>
+      </w:r>
+      <w:r>
+        <w:rPr>
+          <w:rFonts w:cs="Geneva" w:ascii="Geneva" w:hAnsi="Geneva"/>
+          <w:b w:val="false"/>
+          <w:bCs w:val="false"/>
+          <w:sz w:val="20"/>
+          <w:szCs w:val="20"/>
+        </w:rPr>
+        <w:t xml:space="preserve"> produced four reports to date.</w:t>
+      </w:r>
+    </w:p>
+    <w:p>
+      <w:pPr>
+        <w:pStyle w:val="Normal"/>
+        <w:numPr>
+          <w:ilvl w:val="0"/>
+          <w:numId w:val="7"/>
+        </w:numPr>
+        <w:spacing w:lineRule="exact" w:line="240"/>
         <w:rPr>
           <w:rFonts w:ascii="Geneva" w:hAnsi="Geneva"/>
           <w:b w:val="false"/>
@@ -1008,6 +1152,18 @@
           <w:sz w:val="20"/>
           <w:szCs w:val="20"/>
         </w:rPr>
+      </w:pPr>
+      <w:r>
+        <w:rPr>
+          <w:rFonts w:ascii="Geneva" w:hAnsi="Geneva"/>
+          <w:b w:val="false"/>
+          <w:i w:val="false"/>
+          <w:caps w:val="false"/>
+          <w:smallCaps w:val="false"/>
+          <w:spacing w:val="0"/>
+          <w:sz w:val="20"/>
+          <w:szCs w:val="20"/>
+        </w:rPr>
         <w:t>Formatted over 340 EHR forms in less than three weeks.</w:t>
       </w:r>
     </w:p>
@@ -1016,11 +1172,16 @@
         <w:pStyle w:val="Normal"/>
         <w:numPr>
           <w:ilvl w:val="0"/>
-          <w:numId w:val="6"/>
+          <w:numId w:val="7"/>
         </w:numPr>
         <w:spacing w:lineRule="exact" w:line="240"/>
         <w:rPr>
           <w:rFonts w:ascii="Geneva" w:hAnsi="Geneva"/>
+          <w:b w:val="false"/>
+          <w:i w:val="false"/>
+          <w:caps w:val="false"/>
+          <w:smallCaps w:val="false"/>
+          <w:spacing w:val="0"/>
           <w:sz w:val="20"/>
           <w:szCs w:val="20"/>
         </w:rPr>
@@ -1079,12 +1240,7 @@
           <w:numId w:val="5"/>
         </w:numPr>
         <w:spacing w:lineRule="exact" w:line="240"/>
-        <w:rPr>
-          <w:rFonts w:ascii="Geneva" w:hAnsi="Geneva" w:cs="Geneva"/>
-          <w:spacing w:val="-10"/>
-          <w:sz w:val="20"/>
-          <w:szCs w:val="20"/>
-        </w:rPr>
+        <w:rPr/>
       </w:pPr>
       <w:r>
         <w:rPr>
@@ -1174,12 +1330,7 @@
           <w:numId w:val="5"/>
         </w:numPr>
         <w:spacing w:lineRule="exact" w:line="240"/>
-        <w:rPr>
-          <w:rFonts w:ascii="Geneva" w:hAnsi="Geneva" w:cs="Geneva"/>
-          <w:spacing w:val="-10"/>
-          <w:sz w:val="20"/>
-          <w:szCs w:val="20"/>
-        </w:rPr>
+        <w:rPr/>
       </w:pPr>
       <w:r>
         <w:rPr>
@@ -1271,12 +1422,7 @@
         <w:suppressAutoHyphens w:val="true"/>
         <w:spacing w:lineRule="exact" w:line="240"/>
         <w:textAlignment w:val="baseline"/>
-        <w:rPr>
-          <w:rFonts w:ascii="Geneva" w:hAnsi="Geneva" w:cs="Geneva"/>
-          <w:spacing w:val="-10"/>
-          <w:sz w:val="20"/>
-          <w:szCs w:val="20"/>
-        </w:rPr>
+        <w:rPr/>
       </w:pPr>
       <w:r>
         <w:rPr>
@@ -1338,12 +1484,7 @@
         <w:suppressAutoHyphens w:val="true"/>
         <w:spacing w:lineRule="exact" w:line="240"/>
         <w:textAlignment w:val="baseline"/>
-        <w:rPr>
-          <w:rFonts w:ascii="Geneva" w:hAnsi="Geneva" w:cs="Geneva"/>
-          <w:spacing w:val="-10"/>
-          <w:sz w:val="20"/>
-          <w:szCs w:val="20"/>
-        </w:rPr>
+        <w:rPr/>
       </w:pPr>
       <w:r>
         <w:rPr>
@@ -1429,16 +1570,21 @@
           <w:numId w:val="4"/>
         </w:numPr>
         <w:spacing w:lineRule="exact" w:line="240"/>
-        <w:rPr/>
-      </w:pPr>
-      <w:r>
-        <w:rPr>
-          <w:rFonts w:cs="Geneva" w:ascii="Geneva" w:hAnsi="Geneva"/>
-          <w:spacing w:val="-10"/>
-          <w:sz w:val="20"/>
-          <w:szCs w:val="20"/>
-        </w:rPr>
-        <w:t>Collaborated with data analyst to create and publish SQL reports for all performance incentive measures and KPIs.</w:t>
+        <w:rPr>
+          <w:rFonts w:ascii="Geneva" w:hAnsi="Geneva" w:cs="Geneva"/>
+          <w:spacing w:val="-10"/>
+          <w:sz w:val="20"/>
+          <w:szCs w:val="20"/>
+        </w:rPr>
+      </w:pPr>
+      <w:r>
+        <w:rPr>
+          <w:rFonts w:cs="Geneva" w:ascii="Geneva" w:hAnsi="Geneva"/>
+          <w:spacing w:val="-10"/>
+          <w:sz w:val="20"/>
+          <w:szCs w:val="20"/>
+        </w:rPr>
+        <w:t>Collaborated with data analyst to create and publish SQL reports for performance incentive measures and KPIs.</w:t>
       </w:r>
     </w:p>
     <w:p>
@@ -1449,7 +1595,12 @@
           <w:numId w:val="4"/>
         </w:numPr>
         <w:spacing w:lineRule="exact" w:line="240"/>
-        <w:rPr/>
+        <w:rPr>
+          <w:rFonts w:ascii="Geneva" w:hAnsi="Geneva" w:cs="Geneva"/>
+          <w:spacing w:val="-10"/>
+          <w:sz w:val="20"/>
+          <w:szCs w:val="20"/>
+        </w:rPr>
       </w:pPr>
       <w:r>
         <w:rPr>
@@ -1522,7 +1673,12 @@
         </w:numPr>
         <w:suppressAutoHyphens w:val="true"/>
         <w:spacing w:lineRule="exact" w:line="240"/>
-        <w:rPr/>
+        <w:rPr>
+          <w:rFonts w:ascii="Geneva" w:hAnsi="Geneva" w:cs="Geneva"/>
+          <w:spacing w:val="-10"/>
+          <w:sz w:val="20"/>
+          <w:szCs w:val="20"/>
+        </w:rPr>
       </w:pPr>
       <w:r>
         <w:rPr>
@@ -1544,7 +1700,12 @@
         </w:numPr>
         <w:suppressAutoHyphens w:val="true"/>
         <w:spacing w:lineRule="exact" w:line="240"/>
-        <w:rPr/>
+        <w:rPr>
+          <w:rFonts w:ascii="Geneva" w:hAnsi="Geneva" w:cs="Geneva"/>
+          <w:spacing w:val="-10"/>
+          <w:sz w:val="20"/>
+          <w:szCs w:val="20"/>
+        </w:rPr>
       </w:pPr>
       <w:r>
         <w:rPr>
@@ -1566,7 +1727,12 @@
         </w:numPr>
         <w:suppressAutoHyphens w:val="true"/>
         <w:spacing w:lineRule="exact" w:line="240"/>
-        <w:rPr/>
+        <w:rPr>
+          <w:rFonts w:ascii="Geneva" w:hAnsi="Geneva" w:cs="Geneva"/>
+          <w:spacing w:val="-10"/>
+          <w:sz w:val="20"/>
+          <w:szCs w:val="20"/>
+        </w:rPr>
       </w:pPr>
       <w:r>
         <w:rPr>
@@ -1588,7 +1754,12 @@
         </w:numPr>
         <w:suppressAutoHyphens w:val="true"/>
         <w:spacing w:lineRule="exact" w:line="240"/>
-        <w:rPr/>
+        <w:rPr>
+          <w:rFonts w:ascii="Geneva" w:hAnsi="Geneva" w:cs="Geneva"/>
+          <w:spacing w:val="-10"/>
+          <w:sz w:val="20"/>
+          <w:szCs w:val="20"/>
+        </w:rPr>
       </w:pPr>
       <w:r>
         <w:rPr>
@@ -1603,7 +1774,7 @@
     <w:sectPr>
       <w:type w:val="nextPage"/>
       <w:pgSz w:w="12240" w:h="15840"/>
-      <w:pgMar w:left="1134" w:right="1134" w:header="0" w:top="1134" w:footer="0" w:bottom="1134" w:gutter="0"/>
+      <w:pgMar w:left="1134" w:right="1134" w:gutter="0" w:header="0" w:top="1134" w:footer="0" w:bottom="1134"/>
       <w:pgNumType w:fmt="decimal"/>
       <w:formProt w:val="false"/>
       <w:textDirection w:val="lrTb"/>
@@ -2438,6 +2609,143 @@
     </w:lvl>
   </w:abstractNum>
   <w:abstractNum w:abstractNumId="7">
+    <w:lvl w:ilvl="0">
+      <w:start w:val="1"/>
+      <w:numFmt w:val="bullet"/>
+      <w:lvlText w:val=""/>
+      <w:lvlJc w:val="left"/>
+      <w:pPr>
+        <w:tabs>
+          <w:tab w:val="num" w:pos="720"/>
+        </w:tabs>
+        <w:ind w:left="720" w:hanging="360"/>
+      </w:pPr>
+      <w:rPr>
+        <w:rFonts w:ascii="Symbol" w:hAnsi="Symbol" w:cs="Symbol" w:hint="default"/>
+      </w:rPr>
+    </w:lvl>
+    <w:lvl w:ilvl="1">
+      <w:start w:val="1"/>
+      <w:numFmt w:val="bullet"/>
+      <w:lvlText w:val="◦"/>
+      <w:lvlJc w:val="left"/>
+      <w:pPr>
+        <w:tabs>
+          <w:tab w:val="num" w:pos="1080"/>
+        </w:tabs>
+        <w:ind w:left="1080" w:hanging="360"/>
+      </w:pPr>
+      <w:rPr>
+        <w:rFonts w:ascii="OpenSymbol" w:hAnsi="OpenSymbol" w:cs="OpenSymbol" w:hint="default"/>
+      </w:rPr>
+    </w:lvl>
+    <w:lvl w:ilvl="2">
+      <w:start w:val="1"/>
+      <w:numFmt w:val="bullet"/>
+      <w:lvlText w:val="▪"/>
+      <w:lvlJc w:val="left"/>
+      <w:pPr>
+        <w:tabs>
+          <w:tab w:val="num" w:pos="1440"/>
+        </w:tabs>
+        <w:ind w:left="1440" w:hanging="360"/>
+      </w:pPr>
+      <w:rPr>
+        <w:rFonts w:ascii="OpenSymbol" w:hAnsi="OpenSymbol" w:cs="OpenSymbol" w:hint="default"/>
+      </w:rPr>
+    </w:lvl>
+    <w:lvl w:ilvl="3">
+      <w:start w:val="1"/>
+      <w:numFmt w:val="bullet"/>
+      <w:lvlText w:val=""/>
+      <w:lvlJc w:val="left"/>
+      <w:pPr>
+        <w:tabs>
+          <w:tab w:val="num" w:pos="1800"/>
+        </w:tabs>
+        <w:ind w:left="1800" w:hanging="360"/>
+      </w:pPr>
+      <w:rPr>
+        <w:rFonts w:ascii="Symbol" w:hAnsi="Symbol" w:cs="Symbol" w:hint="default"/>
+      </w:rPr>
+    </w:lvl>
+    <w:lvl w:ilvl="4">
+      <w:start w:val="1"/>
+      <w:numFmt w:val="bullet"/>
+      <w:lvlText w:val="◦"/>
+      <w:lvlJc w:val="left"/>
+      <w:pPr>
+        <w:tabs>
+          <w:tab w:val="num" w:pos="2160"/>
+        </w:tabs>
+        <w:ind w:left="2160" w:hanging="360"/>
+      </w:pPr>
+      <w:rPr>
+        <w:rFonts w:ascii="OpenSymbol" w:hAnsi="OpenSymbol" w:cs="OpenSymbol" w:hint="default"/>
+      </w:rPr>
+    </w:lvl>
+    <w:lvl w:ilvl="5">
+      <w:start w:val="1"/>
+      <w:numFmt w:val="bullet"/>
+      <w:lvlText w:val="▪"/>
+      <w:lvlJc w:val="left"/>
+      <w:pPr>
+        <w:tabs>
+          <w:tab w:val="num" w:pos="2520"/>
+        </w:tabs>
+        <w:ind w:left="2520" w:hanging="360"/>
+      </w:pPr>
+      <w:rPr>
+        <w:rFonts w:ascii="OpenSymbol" w:hAnsi="OpenSymbol" w:cs="OpenSymbol" w:hint="default"/>
+      </w:rPr>
+    </w:lvl>
+    <w:lvl w:ilvl="6">
+      <w:start w:val="1"/>
+      <w:numFmt w:val="bullet"/>
+      <w:lvlText w:val=""/>
+      <w:lvlJc w:val="left"/>
+      <w:pPr>
+        <w:tabs>
+          <w:tab w:val="num" w:pos="2880"/>
+        </w:tabs>
+        <w:ind w:left="2880" w:hanging="360"/>
+      </w:pPr>
+      <w:rPr>
+        <w:rFonts w:ascii="Symbol" w:hAnsi="Symbol" w:cs="Symbol" w:hint="default"/>
+      </w:rPr>
+    </w:lvl>
+    <w:lvl w:ilvl="7">
+      <w:start w:val="1"/>
+      <w:numFmt w:val="bullet"/>
+      <w:lvlText w:val="◦"/>
+      <w:lvlJc w:val="left"/>
+      <w:pPr>
+        <w:tabs>
+          <w:tab w:val="num" w:pos="3240"/>
+        </w:tabs>
+        <w:ind w:left="3240" w:hanging="360"/>
+      </w:pPr>
+      <w:rPr>
+        <w:rFonts w:ascii="OpenSymbol" w:hAnsi="OpenSymbol" w:cs="OpenSymbol" w:hint="default"/>
+      </w:rPr>
+    </w:lvl>
+    <w:lvl w:ilvl="8">
+      <w:start w:val="1"/>
+      <w:numFmt w:val="bullet"/>
+      <w:lvlText w:val="▪"/>
+      <w:lvlJc w:val="left"/>
+      <w:pPr>
+        <w:tabs>
+          <w:tab w:val="num" w:pos="3600"/>
+        </w:tabs>
+        <w:ind w:left="3600" w:hanging="360"/>
+      </w:pPr>
+      <w:rPr>
+        <w:rFonts w:ascii="OpenSymbol" w:hAnsi="OpenSymbol" w:cs="OpenSymbol" w:hint="default"/>
+      </w:rPr>
+    </w:lvl>
+  </w:abstractNum>
+  <w:abstractNum w:abstractNumId="8">
     <w:lvl w:ilvl="0">
       <w:start w:val="1"/>
       <w:numFmt w:val="none"/>
@@ -2577,6 +2885,9 @@
   <w:num w:numId="7">
     <w:abstractNumId w:val="7"/>
   </w:num>
+  <w:num w:numId="8">
+    <w:abstractNumId w:val="8"/>
+  </w:num>
 </w:numbering>
 </file>
 
@@ -2598,389 +2909,14 @@
       </w:pPr>
     </w:pPrDefault>
   </w:docDefaults>
-  <w:latentStyles w:defLockedState="0" w:defUIPriority="99" w:defSemiHidden="0" w:defUnhideWhenUsed="0" w:defQFormat="0" w:count="376">
-    <w:lsdException w:name="Normal" w:uiPriority="0" w:qFormat="1"/>
-    <w:lsdException w:name="heading 1" w:uiPriority="9" w:qFormat="1"/>
-    <w:lsdException w:name="heading 2" w:uiPriority="9" w:semiHidden="1" w:unhideWhenUsed="1" w:qFormat="1"/>
-    <w:lsdException w:name="heading 3" w:uiPriority="9" w:semiHidden="1" w:unhideWhenUsed="1" w:qFormat="1"/>
-    <w:lsdException w:name="heading 4" w:uiPriority="9" w:semiHidden="1" w:unhideWhenUsed="1" w:qFormat="1"/>
-    <w:lsdException w:name="heading 5" w:uiPriority="9" w:semiHidden="1" w:unhideWhenUsed="1" w:qFormat="1"/>
-    <w:lsdException w:name="heading 6" w:uiPriority="9" w:semiHidden="1" w:unhideWhenUsed="1" w:qFormat="1"/>
-    <w:lsdException w:name="heading 7" w:uiPriority="9" w:semiHidden="1" w:unhideWhenUsed="1" w:qFormat="1"/>
-    <w:lsdException w:name="heading 8" w:uiPriority="9" w:semiHidden="1" w:unhideWhenUsed="1" w:qFormat="1"/>
-    <w:lsdException w:name="heading 9" w:uiPriority="9" w:semiHidden="1" w:unhideWhenUsed="1" w:qFormat="1"/>
-    <w:lsdException w:name="index 1" w:semiHidden="1" w:unhideWhenUsed="1"/>
-    <w:lsdException w:name="index 2" w:semiHidden="1" w:unhideWhenUsed="1"/>
-    <w:lsdException w:name="index 3" w:semiHidden="1" w:unhideWhenUsed="1"/>
-    <w:lsdException w:name="index 4" w:semiHidden="1" w:unhideWhenUsed="1"/>
-    <w:lsdException w:name="index 5" w:semiHidden="1" w:unhideWhenUsed="1"/>
-    <w:lsdException w:name="index 6" w:semiHidden="1" w:unhideWhenUsed="1"/>
-    <w:lsdException w:name="index 7" w:semiHidden="1" w:unhideWhenUsed="1"/>
-    <w:lsdException w:name="index 8" w:semiHidden="1" w:unhideWhenUsed="1"/>
-    <w:lsdException w:name="index 9" w:semiHidden="1" w:unhideWhenUsed="1"/>
-    <w:lsdException w:name="toc 1" w:uiPriority="39" w:semiHidden="1" w:unhideWhenUsed="1"/>
-    <w:lsdException w:name="toc 2" w:uiPriority="39" w:semiHidden="1" w:unhideWhenUsed="1"/>
-    <w:lsdException w:name="toc 3" w:uiPriority="39" w:semiHidden="1" w:unhideWhenUsed="1"/>
-    <w:lsdException w:name="toc 4" w:uiPriority="39" w:semiHidden="1" w:unhideWhenUsed="1"/>
-    <w:lsdException w:name="toc 5" w:uiPriority="39" w:semiHidden="1" w:unhideWhenUsed="1"/>
-    <w:lsdException w:name="toc 6" w:uiPriority="39" w:semiHidden="1" w:unhideWhenUsed="1"/>
-    <w:lsdException w:name="toc 7" w:uiPriority="39" w:semiHidden="1" w:unhideWhenUsed="1"/>
-    <w:lsdException w:name="toc 8" w:uiPriority="39" w:semiHidden="1" w:unhideWhenUsed="1"/>
-    <w:lsdException w:name="toc 9" w:uiPriority="39" w:semiHidden="1" w:unhideWhenUsed="1"/>
-    <w:lsdException w:name="Normal Indent" w:semiHidden="1" w:unhideWhenUsed="1"/>
-    <w:lsdException w:name="footnote text" w:semiHidden="1" w:unhideWhenUsed="1"/>
-    <w:lsdException w:name="annotation text" w:semiHidden="1" w:unhideWhenUsed="1"/>
-    <w:lsdException w:name="header" w:semiHidden="1" w:unhideWhenUsed="1"/>
-    <w:lsdException w:name="footer" w:semiHidden="1" w:unhideWhenUsed="1"/>
-    <w:lsdException w:name="index heading" w:semiHidden="1" w:unhideWhenUsed="1"/>
-    <w:lsdException w:name="caption" w:uiPriority="35" w:semiHidden="1" w:unhideWhenUsed="1" w:qFormat="1"/>
-    <w:lsdException w:name="table of figures" w:semiHidden="1" w:unhideWhenUsed="1"/>
-    <w:lsdException w:name="envelope address" w:semiHidden="1" w:unhideWhenUsed="1"/>
-    <w:lsdException w:name="envelope return" w:semiHidden="1" w:unhideWhenUsed="1"/>
-    <w:lsdException w:name="footnote reference" w:semiHidden="1" w:unhideWhenUsed="1"/>
-    <w:lsdException w:name="annotation reference" w:semiHidden="1" w:unhideWhenUsed="1"/>
-    <w:lsdException w:name="line number" w:semiHidden="1" w:unhideWhenUsed="1"/>
-    <w:lsdException w:name="page number" w:semiHidden="1" w:unhideWhenUsed="1"/>
-    <w:lsdException w:name="endnote reference" w:semiHidden="1" w:unhideWhenUsed="1"/>
-    <w:lsdException w:name="endnote text" w:semiHidden="1" w:unhideWhenUsed="1"/>
-    <w:lsdException w:name="table of authorities" w:semiHidden="1" w:unhideWhenUsed="1"/>
-    <w:lsdException w:name="macro" w:semiHidden="1" w:unhideWhenUsed="1"/>
-    <w:lsdException w:name="toa heading" w:semiHidden="1" w:unhideWhenUsed="1"/>
-    <w:lsdException w:name="List" w:semiHidden="1" w:unhideWhenUsed="1"/>
-    <w:lsdException w:name="List Bullet" w:semiHidden="1" w:unhideWhenUsed="1"/>
-    <w:lsdException w:name="List Number" w:semiHidden="1" w:unhideWhenUsed="1"/>
-    <w:lsdException w:name="List 2" w:semiHidden="1" w:unhideWhenUsed="1"/>
-    <w:lsdException w:name="List 3" w:semiHidden="1" w:unhideWhenUsed="1"/>
-    <w:lsdException w:name="List 4" w:semiHidden="1" w:unhideWhenUsed="1"/>
-    <w:lsdException w:name="List 5" w:semiHidden="1" w:unhideWhenUsed="1"/>
-    <w:lsdException w:name="List Bullet 2" w:semiHidden="1" w:unhideWhenUsed="1"/>
-    <w:lsdException w:name="List Bullet 3" w:semiHidden="1" w:unhideWhenUsed="1"/>
-    <w:lsdException w:name="List Bullet 4" w:semiHidden="1" w:unhideWhenUsed="1"/>
-    <w:lsdException w:name="List Bullet 5" w:semiHidden="1" w:unhideWhenUsed="1"/>
-    <w:lsdException w:name="List Number 2" w:semiHidden="1" w:unhideWhenUsed="1"/>
-    <w:lsdException w:name="List Number 3" w:semiHidden="1" w:unhideWhenUsed="1"/>
-    <w:lsdException w:name="List Number 4" w:semiHidden="1" w:unhideWhenUsed="1"/>
-    <w:lsdException w:name="List Number 5" w:semiHidden="1" w:unhideWhenUsed="1"/>
-    <w:lsdException w:name="Title" w:uiPriority="10" w:qFormat="1"/>
-    <w:lsdException w:name="Closing" w:semiHidden="1" w:unhideWhenUsed="1"/>
-    <w:lsdException w:name="Signature" w:semiHidden="1" w:unhideWhenUsed="1"/>
-    <w:lsdException w:name="Default Paragraph Font" w:uiPriority="1" w:semiHidden="1" w:unhideWhenUsed="1"/>
-    <w:lsdException w:name="Body Text" w:semiHidden="1" w:unhideWhenUsed="1"/>
-    <w:lsdException w:name="Body Text Indent" w:semiHidden="1" w:unhideWhenUsed="1"/>
-    <w:lsdException w:name="List Continue" w:semiHidden="1" w:unhideWhenUsed="1"/>
-    <w:lsdException w:name="List Continue 2" w:semiHidden="1" w:unhideWhenUsed="1"/>
-    <w:lsdException w:name="List Continue 3" w:semiHidden="1" w:unhideWhenUsed="1"/>
-    <w:lsdException w:name="List Continue 4" w:semiHidden="1" w:unhideWhenUsed="1"/>
-    <w:lsdException w:name="List Continue 5" w:semiHidden="1" w:unhideWhenUsed="1"/>
-    <w:lsdException w:name="Message Header" w:semiHidden="1" w:unhideWhenUsed="1"/>
-    <w:lsdException w:name="Subtitle" w:uiPriority="11" w:qFormat="1"/>
-    <w:lsdException w:name="Salutation" w:semiHidden="1" w:unhideWhenUsed="1"/>
-    <w:lsdException w:name="Date" w:semiHidden="1" w:unhideWhenUsed="1"/>
-    <w:lsdException w:name="Body Text First Indent" w:semiHidden="1" w:unhideWhenUsed="1"/>
-    <w:lsdException w:name="Body Text First Indent 2" w:semiHidden="1" w:unhideWhenUsed="1"/>
-    <w:lsdException w:name="Note Heading" w:semiHidden="1" w:unhideWhenUsed="1"/>
-    <w:lsdException w:name="Body Text 2" w:semiHidden="1" w:unhideWhenUsed="1"/>
-    <w:lsdException w:name="Body Text 3" w:semiHidden="1" w:unhideWhenUsed="1"/>
-    <w:lsdException w:name="Body Text Indent 2" w:semiHidden="1" w:unhideWhenUsed="1"/>
-    <w:lsdException w:name="Body Text Indent 3" w:semiHidden="1" w:unhideWhenUsed="1"/>
-    <w:lsdException w:name="Block Text" w:semiHidden="1" w:unhideWhenUsed="1"/>
-    <w:lsdException w:name="Hyperlink" w:semiHidden="1" w:unhideWhenUsed="1"/>
-    <w:lsdException w:name="FollowedHyperlink" w:semiHidden="1" w:unhideWhenUsed="1"/>
-    <w:lsdException w:name="Strong" w:uiPriority="22" w:qFormat="1"/>
-    <w:lsdException w:name="Emphasis" w:uiPriority="20" w:qFormat="1"/>
-    <w:lsdException w:name="Document Map" w:semiHidden="1" w:unhideWhenUsed="1"/>
-    <w:lsdException w:name="Plain Text" w:semiHidden="1" w:unhideWhenUsed="1"/>
-    <w:lsdException w:name="E-mail Signature" w:semiHidden="1" w:unhideWhenUsed="1"/>
-    <w:lsdException w:name="HTML Top of Form" w:semiHidden="1" w:unhideWhenUsed="1"/>
-    <w:lsdException w:name="HTML Bottom of Form" w:semiHidden="1" w:unhideWhenUsed="1"/>
-    <w:lsdException w:name="Normal (Web)" w:semiHidden="1" w:unhideWhenUsed="1"/>
-    <w:lsdException w:name="HTML Acronym" w:semiHidden="1" w:unhideWhenUsed="1"/>
-    <w:lsdException w:name="HTML Address" w:semiHidden="1" w:unhideWhenUsed="1"/>
-    <w:lsdException w:name="HTML Cite" w:semiHidden="1" w:unhideWhenUsed="1"/>
-    <w:lsdException w:name="HTML Code" w:semiHidden="1" w:unhideWhenUsed="1"/>
-    <w:lsdException w:name="HTML Definition" w:semiHidden="1" w:unhideWhenUsed="1"/>
-    <w:lsdException w:name="HTML Keyboard" w:semiHidden="1" w:unhideWhenUsed="1"/>
-    <w:lsdException w:name="HTML Preformatted" w:semiHidden="1" w:unhideWhenUsed="1"/>
-    <w:lsdException w:name="HTML Sample" w:semiHidden="1" w:unhideWhenUsed="1"/>
-    <w:lsdException w:name="HTML Typewriter" w:semiHidden="1" w:unhideWhenUsed="1"/>
-    <w:lsdException w:name="HTML Variable" w:semiHidden="1" w:unhideWhenUsed="1"/>
-    <w:lsdException w:name="Normal Table" w:semiHidden="1" w:unhideWhenUsed="1"/>
-    <w:lsdException w:name="annotation subject" w:semiHidden="1" w:unhideWhenUsed="1"/>
-    <w:lsdException w:name="No List" w:semiHidden="1" w:unhideWhenUsed="1"/>
-    <w:lsdException w:name="Outline List 1" w:semiHidden="1" w:unhideWhenUsed="1"/>
-    <w:lsdException w:name="Outline List 2" w:semiHidden="1" w:unhideWhenUsed="1"/>
-    <w:lsdException w:name="Outline List 3" w:semiHidden="1" w:unhideWhenUsed="1"/>
-    <w:lsdException w:name="Table Simple 1" w:semiHidden="1" w:unhideWhenUsed="1"/>
-    <w:lsdException w:name="Table Simple 2" w:semiHidden="1" w:unhideWhenUsed="1"/>
-    <w:lsdException w:name="Table Simple 3" w:semiHidden="1" w:unhideWhenUsed="1"/>
-    <w:lsdException w:name="Table Classic 1" w:semiHidden="1" w:unhideWhenUsed="1"/>
-    <w:lsdException w:name="Table Classic 2" w:semiHidden="1" w:unhideWhenUsed="1"/>
-    <w:lsdException w:name="Table Classic 3" w:semiHidden="1" w:unhideWhenUsed="1"/>
-    <w:lsdException w:name="Table Classic 4" w:semiHidden="1" w:unhideWhenUsed="1"/>
-    <w:lsdException w:name="Table Colorful 1" w:semiHidden="1" w:unhideWhenUsed="1"/>
-    <w:lsdException w:name="Table Colorful 2" w:semiHidden="1" w:unhideWhenUsed="1"/>
-    <w:lsdException w:name="Table Colorful 3" w:semiHidden="1" w:unhideWhenUsed="1"/>
-    <w:lsdException w:name="Table Columns 1" w:semiHidden="1" w:unhideWhenUsed="1"/>
-    <w:lsdException w:name="Table Columns 2" w:semiHidden="1" w:unhideWhenUsed="1"/>
-    <w:lsdException w:name="Table Columns 3" w:semiHidden="1" w:unhideWhenUsed="1"/>
-    <w:lsdException w:name="Table Columns 4" w:semiHidden="1" w:unhideWhenUsed="1"/>
-    <w:lsdException w:name="Table Columns 5" w:semiHidden="1" w:unhideWhenUsed="1"/>
-    <w:lsdException w:name="Table Grid 1" w:semiHidden="1" w:unhideWhenUsed="1"/>
-    <w:lsdException w:name="Table Grid 2" w:semiHidden="1" w:unhideWhenUsed="1"/>
-    <w:lsdException w:name="Table Grid 3" w:semiHidden="1" w:unhideWhenUsed="1"/>
-    <w:lsdException w:name="Table Grid 4" w:semiHidden="1" w:unhideWhenUsed="1"/>
-    <w:lsdException w:name="Table Grid 5" w:semiHidden="1" w:unhideWhenUsed="1"/>
-    <w:lsdException w:name="Table Grid 6" w:semiHidden="1" w:unhideWhenUsed="1"/>
-    <w:lsdException w:name="Table Grid 7" w:semiHidden="1" w:unhideWhenUsed="1"/>
-    <w:lsdException w:name="Table Grid 8" w:semiHidden="1" w:unhideWhenUsed="1"/>
-    <w:lsdException w:name="Table List 1" w:semiHidden="1" w:unhideWhenUsed="1"/>
-    <w:lsdException w:name="Table List 2" w:semiHidden="1" w:unhideWhenUsed="1"/>
-    <w:lsdException w:name="Table List 3" w:semiHidden="1" w:unhideWhenUsed="1"/>
-    <w:lsdException w:name="Table List 4" w:semiHidden="1" w:unhideWhenUsed="1"/>
-    <w:lsdException w:name="Table List 5" w:semiHidden="1" w:unhideWhenUsed="1"/>
-    <w:lsdException w:name="Table List 6" w:semiHidden="1" w:unhideWhenUsed="1"/>
-    <w:lsdException w:name="Table List 7" w:semiHidden="1" w:unhideWhenUsed="1"/>
-    <w:lsdException w:name="Table List 8" w:semiHidden="1" w:unhideWhenUsed="1"/>
-    <w:lsdException w:name="Table 3D effects 1" w:semiHidden="1" w:unhideWhenUsed="1"/>
-    <w:lsdException w:name="Table 3D effects 2" w:semiHidden="1" w:unhideWhenUsed="1"/>
-    <w:lsdException w:name="Table 3D effects 3" w:semiHidden="1" w:unhideWhenUsed="1"/>
-    <w:lsdException w:name="Table Contemporary" w:semiHidden="1" w:unhideWhenUsed="1"/>
-    <w:lsdException w:name="Table Elegant" w:semiHidden="1" w:unhideWhenUsed="1"/>
-    <w:lsdException w:name="Table Professional" w:semiHidden="1" w:unhideWhenUsed="1"/>
-    <w:lsdException w:name="Table Subtle 1" w:semiHidden="1" w:unhideWhenUsed="1"/>
-    <w:lsdException w:name="Table Subtle 2" w:semiHidden="1" w:unhideWhenUsed="1"/>
-    <w:lsdException w:name="Table Web 1" w:semiHidden="1" w:unhideWhenUsed="1"/>
-    <w:lsdException w:name="Table Web 2" w:semiHidden="1" w:unhideWhenUsed="1"/>
-    <w:lsdException w:name="Table Web 3" w:semiHidden="1" w:unhideWhenUsed="1"/>
-    <w:lsdException w:name="Balloon Text" w:semiHidden="1" w:unhideWhenUsed="1"/>
-    <w:lsdException w:name="Table Grid" w:uiPriority="39"/>
-    <w:lsdException w:name="Table Theme" w:semiHidden="1" w:unhideWhenUsed="1"/>
-    <w:lsdException w:name="Placeholder Text" w:semiHidden="1"/>
-    <w:lsdException w:name="No Spacing" w:uiPriority="1" w:qFormat="1"/>
-    <w:lsdException w:name="Light Shading" w:uiPriority="60"/>
-    <w:lsdException w:name="Light List" w:uiPriority="61"/>
-    <w:lsdException w:name="Light Grid" w:uiPriority="62"/>
-    <w:lsdException w:name="Medium Shading 1" w:uiPriority="63"/>
-    <w:lsdException w:name="Medium Shading 2" w:uiPriority="64"/>
-    <w:lsdException w:name="Medium List 1" w:uiPriority="65"/>
-    <w:lsdException w:name="Medium List 2" w:uiPriority="66"/>
-    <w:lsdException w:name="Medium Grid 1" w:uiPriority="67"/>
-    <w:lsdException w:name="Medium Grid 2" w:uiPriority="68"/>
-    <w:lsdException w:name="Medium Grid 3" w:uiPriority="69"/>
-    <w:lsdException w:name="Dark List" w:uiPriority="70"/>
-    <w:lsdException w:name="Colorful Shading" w:uiPriority="71"/>
-    <w:lsdException w:name="Colorful List" w:uiPriority="72"/>
-    <w:lsdException w:name="Colorful Grid" w:uiPriority="73"/>
-    <w:lsdException w:name="Light Shading Accent 1" w:uiPriority="60"/>
-    <w:lsdException w:name="Light List Accent 1" w:uiPriority="61"/>
-    <w:lsdException w:name="Light Grid Accent 1" w:uiPriority="62"/>
-    <w:lsdException w:name="Medium Shading 1 Accent 1" w:uiPriority="63"/>
-    <w:lsdException w:name="Medium Shading 2 Accent 1" w:uiPriority="64"/>
-    <w:lsdException w:name="Medium List 1 Accent 1" w:uiPriority="65"/>
-    <w:lsdException w:name="Revision" w:semiHidden="1"/>
-    <w:lsdException w:name="List Paragraph" w:uiPriority="34" w:qFormat="1"/>
-    <w:lsdException w:name="Quote" w:uiPriority="29" w:qFormat="1"/>
-    <w:lsdException w:name="Intense Quote" w:uiPriority="30" w:qFormat="1"/>
-    <w:lsdException w:name="Medium List 2 Accent 1" w:uiPriority="66"/>
-    <w:lsdException w:name="Medium Grid 1 Accent 1" w:uiPriority="67"/>
-    <w:lsdException w:name="Medium Grid 2 Accent 1" w:uiPriority="68"/>
-    <w:lsdException w:name="Medium Grid 3 Accent 1" w:uiPriority="69"/>
-    <w:lsdException w:name="Dark List Accent 1" w:uiPriority="70"/>
-    <w:lsdException w:name="Colorful Shading Accent 1" w:uiPriority="71"/>
-    <w:lsdException w:name="Colorful List Accent 1" w:uiPriority="72"/>
-    <w:lsdException w:name="Colorful Grid Accent 1" w:uiPriority="73"/>
-    <w:lsdException w:name="Light Shading Accent 2" w:uiPriority="60"/>
-    <w:lsdException w:name="Light List Accent 2" w:uiPriority="61"/>
-    <w:lsdException w:name="Light Grid Accent 2" w:uiPriority="62"/>
-    <w:lsdException w:name="Medium Shading 1 Accent 2" w:uiPriority="63"/>
-    <w:lsdException w:name="Medium Shading 2 Accent 2" w:uiPriority="64"/>
-    <w:lsdException w:name="Medium List 1 Accent 2" w:uiPriority="65"/>
-    <w:lsdException w:name="Medium List 2 Accent 2" w:uiPriority="66"/>
-    <w:lsdException w:name="Medium Grid 1 Accent 2" w:uiPriority="67"/>
-    <w:lsdException w:name="Medium Grid 2 Accent 2" w:uiPriority="68"/>
-    <w:lsdException w:name="Medium Grid 3 Accent 2" w:uiPriority="69"/>
-    <w:lsdException w:name="Dark List Accent 2" w:uiPriority="70"/>
-    <w:lsdException w:name="Colorful Shading Accent 2" w:uiPriority="71"/>
-    <w:lsdException w:name="Colorful List Accent 2" w:uiPriority="72"/>
-    <w:lsdException w:name="Colorful Grid Accent 2" w:uiPriority="73"/>
-    <w:lsdException w:name="Light Shading Accent 3" w:uiPriority="60"/>
-    <w:lsdException w:name="Light List Accent 3" w:uiPriority="61"/>
-    <w:lsdException w:name="Light Grid Accent 3" w:uiPriority="62"/>
-    <w:lsdException w:name="Medium Shading 1 Accent 3" w:uiPriority="63"/>
-    <w:lsdException w:name="Medium Shading 2 Accent 3" w:uiPriority="64"/>
-    <w:lsdException w:name="Medium List 1 Accent 3" w:uiPriority="65"/>
-    <w:lsdException w:name="Medium List 2 Accent 3" w:uiPriority="66"/>
-    <w:lsdException w:name="Medium Grid 1 Accent 3" w:uiPriority="67"/>
-    <w:lsdException w:name="Medium Grid 2 Accent 3" w:uiPriority="68"/>
-    <w:lsdException w:name="Medium Grid 3 Accent 3" w:uiPriority="69"/>
-    <w:lsdException w:name="Dark List Accent 3" w:uiPriority="70"/>
-    <w:lsdException w:name="Colorful Shading Accent 3" w:uiPriority="71"/>
-    <w:lsdException w:name="Colorful List Accent 3" w:uiPriority="72"/>
-    <w:lsdException w:name="Colorful Grid Accent 3" w:uiPriority="73"/>
-    <w:lsdException w:name="Light Shading Accent 4" w:uiPriority="60"/>
-    <w:lsdException w:name="Light List Accent 4" w:uiPriority="61"/>
-    <w:lsdException w:name="Light Grid Accent 4" w:uiPriority="62"/>
-    <w:lsdException w:name="Medium Shading 1 Accent 4" w:uiPriority="63"/>
-    <w:lsdException w:name="Medium Shading 2 Accent 4" w:uiPriority="64"/>
-    <w:lsdException w:name="Medium List 1 Accent 4" w:uiPriority="65"/>
-    <w:lsdException w:name="Medium List 2 Accent 4" w:uiPriority="66"/>
-    <w:lsdException w:name="Medium Grid 1 Accent 4" w:uiPriority="67"/>
-    <w:lsdException w:name="Medium Grid 2 Accent 4" w:uiPriority="68"/>
-    <w:lsdException w:name="Medium Grid 3 Accent 4" w:uiPriority="69"/>
-    <w:lsdException w:name="Dark List Accent 4" w:uiPriority="70"/>
-    <w:lsdException w:name="Colorful Shading Accent 4" w:uiPriority="71"/>
-    <w:lsdException w:name="Colorful List Accent 4" w:uiPriority="72"/>
-    <w:lsdException w:name="Colorful Grid Accent 4" w:uiPriority="73"/>
-    <w:lsdException w:name="Light Shading Accent 5" w:uiPriority="60"/>
-    <w:lsdException w:name="Light List Accent 5" w:uiPriority="61"/>
-    <w:lsdException w:name="Light Grid Accent 5" w:uiPriority="62"/>
-    <w:lsdException w:name="Medium Shading 1 Accent 5" w:uiPriority="63"/>
-    <w:lsdException w:name="Medium Shading 2 Accent 5" w:uiPriority="64"/>
-    <w:lsdException w:name="Medium List 1 Accent 5" w:uiPriority="65"/>
-    <w:lsdException w:name="Medium List 2 Accent 5" w:uiPriority="66"/>
-    <w:lsdException w:name="Medium Grid 1 Accent 5" w:uiPriority="67"/>
-    <w:lsdException w:name="Medium Grid 2 Accent 5" w:uiPriority="68"/>
-    <w:lsdException w:name="Medium Grid 3 Accent 5" w:uiPriority="69"/>
-    <w:lsdException w:name="Dark List Accent 5" w:uiPriority="70"/>
-    <w:lsdException w:name="Colorful Shading Accent 5" w:uiPriority="71"/>
-    <w:lsdException w:name="Colorful List Accent 5" w:uiPriority="72"/>
-    <w:lsdException w:name="Colorful Grid Accent 5" w:uiPriority="73"/>
-    <w:lsdException w:name="Light Shading Accent 6" w:uiPriority="60"/>
-    <w:lsdException w:name="Light List Accent 6" w:uiPriority="61"/>
-    <w:lsdException w:name="Light Grid Accent 6" w:uiPriority="62"/>
-    <w:lsdException w:name="Medium Shading 1 Accent 6" w:uiPriority="63"/>
-    <w:lsdException w:name="Medium Shading 2 Accent 6" w:uiPriority="64"/>
-    <w:lsdException w:name="Medium List 1 Accent 6" w:uiPriority="65"/>
-    <w:lsdException w:name="Medium List 2 Accent 6" w:uiPriority="66"/>
-    <w:lsdException w:name="Medium Grid 1 Accent 6" w:uiPriority="67"/>
-    <w:lsdException w:name="Medium Grid 2 Accent 6" w:uiPriority="68"/>
-    <w:lsdException w:name="Medium Grid 3 Accent 6" w:uiPriority="69"/>
-    <w:lsdException w:name="Dark List Accent 6" w:uiPriority="70"/>
-    <w:lsdException w:name="Colorful Shading Accent 6" w:uiPriority="71"/>
-    <w:lsdException w:name="Colorful List Accent 6" w:uiPriority="72"/>
-    <w:lsdException w:name="Colorful Grid Accent 6" w:uiPriority="73"/>
-    <w:lsdException w:name="Subtle Emphasis" w:uiPriority="19" w:qFormat="1"/>
-    <w:lsdException w:name="Intense Emphasis" w:uiPriority="21" w:qFormat="1"/>
-    <w:lsdException w:name="Subtle Reference" w:uiPriority="31" w:qFormat="1"/>
-    <w:lsdException w:name="Intense Reference" w:uiPriority="32" w:qFormat="1"/>
-    <w:lsdException w:name="Book Title" w:uiPriority="33" w:qFormat="1"/>
-    <w:lsdException w:name="Bibliography" w:uiPriority="37" w:semiHidden="1" w:unhideWhenUsed="1"/>
-    <w:lsdException w:name="TOC Heading" w:uiPriority="39" w:semiHidden="1" w:unhideWhenUsed="1" w:qFormat="1"/>
-    <w:lsdException w:name="Plain Table 1" w:uiPriority="41"/>
-    <w:lsdException w:name="Plain Table 2" w:uiPriority="42"/>
-    <w:lsdException w:name="Plain Table 3" w:uiPriority="43"/>
-    <w:lsdException w:name="Plain Table 4" w:uiPriority="44"/>
-    <w:lsdException w:name="Plain Table 5" w:uiPriority="45"/>
-    <w:lsdException w:name="Grid Table Light" w:uiPriority="40"/>
-    <w:lsdException w:name="Grid Table 1 Light" w:uiPriority="46"/>
-    <w:lsdException w:name="Grid Table 2" w:uiPriority="47"/>
-    <w:lsdException w:name="Grid Table 3" w:uiPriority="48"/>
-    <w:lsdException w:name="Grid Table 4" w:uiPriority="49"/>
-    <w:lsdException w:name="Grid Table 5 Dark" w:uiPriority="50"/>
-    <w:lsdException w:name="Grid Table 6 Colorful" w:uiPriority="51"/>
-    <w:lsdException w:name="Grid Table 7 Colorful" w:uiPriority="52"/>
-    <w:lsdException w:name="Grid Table 1 Light Accent 1" w:uiPriority="46"/>
-    <w:lsdException w:name="Grid Table 2 Accent 1" w:uiPriority="47"/>
-    <w:lsdException w:name="Grid Table 3 Accent 1" w:uiPriority="48"/>
-    <w:lsdException w:name="Grid Table 4 Accent 1" w:uiPriority="49"/>
-    <w:lsdException w:name="Grid Table 5 Dark Accent 1" w:uiPriority="50"/>
-    <w:lsdException w:name="Grid Table 6 Colorful Accent 1" w:uiPriority="51"/>
-    <w:lsdException w:name="Grid Table 7 Colorful Accent 1" w:uiPriority="52"/>
-    <w:lsdException w:name="Grid Table 1 Light Accent 2" w:uiPriority="46"/>
-    <w:lsdException w:name="Grid Table 2 Accent 2" w:uiPriority="47"/>
-    <w:lsdException w:name="Grid Table 3 Accent 2" w:uiPriority="48"/>
-    <w:lsdException w:name="Grid Table 4 Accent 2" w:uiPriority="49"/>
-    <w:lsdException w:name="Grid Table 5 Dark Accent 2" w:uiPriority="50"/>
-    <w:lsdException w:name="Grid Table 6 Colorful Accent 2" w:uiPriority="51"/>
-    <w:lsdException w:name="Grid Table 7 Colorful Accent 2" w:uiPriority="52"/>
-    <w:lsdException w:name="Grid Table 1 Light Accent 3" w:uiPriority="46"/>
-    <w:lsdException w:name="Grid Table 2 Accent 3" w:uiPriority="47"/>
-    <w:lsdException w:name="Grid Table 3 Accent 3" w:uiPriority="48"/>
-    <w:lsdException w:name="Grid Table 4 Accent 3" w:uiPriority="49"/>
-    <w:lsdException w:name="Grid Table 5 Dark Accent 3" w:uiPriority="50"/>
-    <w:lsdException w:name="Grid Table 6 Colorful Accent 3" w:uiPriority="51"/>
-    <w:lsdException w:name="Grid Table 7 Colorful Accent 3" w:uiPriority="52"/>
-    <w:lsdException w:name="Grid Table 1 Light Accent 4" w:uiPriority="46"/>
-    <w:lsdException w:name="Grid Table 2 Accent 4" w:uiPriority="47"/>
-    <w:lsdException w:name="Grid Table 3 Accent 4" w:uiPriority="48"/>
-    <w:lsdException w:name="Grid Table 4 Accent 4" w:uiPriority="49"/>
-    <w:lsdException w:name="Grid Table 5 Dark Accent 4" w:uiPriority="50"/>
-    <w:lsdException w:name="Grid Table 6 Colorful Accent 4" w:uiPriority="51"/>
-    <w:lsdException w:name="Grid Table 7 Colorful Accent 4" w:uiPriority="52"/>
-    <w:lsdException w:name="Grid Table 1 Light Accent 5" w:uiPriority="46"/>
-    <w:lsdException w:name="Grid Table 2 Accent 5" w:uiPriority="47"/>
-    <w:lsdException w:name="Grid Table 3 Accent 5" w:uiPriority="48"/>
-    <w:lsdException w:name="Grid Table 4 Accent 5" w:uiPriority="49"/>
-    <w:lsdException w:name="Grid Table 5 Dark Accent 5" w:uiPriority="50"/>
-    <w:lsdException w:name="Grid Table 6 Colorful Accent 5" w:uiPriority="51"/>
-    <w:lsdException w:name="Grid Table 7 Colorful Accent 5" w:uiPriority="52"/>
-    <w:lsdException w:name="Grid Table 1 Light Accent 6" w:uiPriority="46"/>
-    <w:lsdException w:name="Grid Table 2 Accent 6" w:uiPriority="47"/>
-    <w:lsdException w:name="Grid Table 3 Accent 6" w:uiPriority="48"/>
-    <w:lsdException w:name="Grid Table 4 Accent 6" w:uiPriority="49"/>
-    <w:lsdException w:name="Grid Table 5 Dark Accent 6" w:uiPriority="50"/>
-    <w:lsdException w:name="Grid Table 6 Colorful Accent 6" w:uiPriority="51"/>
-    <w:lsdException w:name="Grid Table 7 Colorful Accent 6" w:uiPriority="52"/>
-    <w:lsdException w:name="List Table 1 Light" w:uiPriority="46"/>
-    <w:lsdException w:name="List Table 2" w:uiPriority="47"/>
-    <w:lsdException w:name="List Table 3" w:uiPriority="48"/>
-    <w:lsdException w:name="List Table 4" w:uiPriority="49"/>
-    <w:lsdException w:name="List Table 5 Dark" w:uiPriority="50"/>
-    <w:lsdException w:name="List Table 6 Colorful" w:uiPriority="51"/>
-    <w:lsdException w:name="List Table 7 Colorful" w:uiPriority="52"/>
-    <w:lsdException w:name="List Table 1 Light Accent 1" w:uiPriority="46"/>
-    <w:lsdException w:name="List Table 2 Accent 1" w:uiPriority="47"/>
-    <w:lsdException w:name="List Table 3 Accent 1" w:uiPriority="48"/>
-    <w:lsdException w:name="List Table 4 Accent 1" w:uiPriority="49"/>
-    <w:lsdException w:name="List Table 5 Dark Accent 1" w:uiPriority="50"/>
-    <w:lsdException w:name="List Table 6 Colorful Accent 1" w:uiPriority="51"/>
-    <w:lsdException w:name="List Table 7 Colorful Accent 1" w:uiPriority="52"/>
-    <w:lsdException w:name="List Table 1 Light Accent 2" w:uiPriority="46"/>
-    <w:lsdException w:name="List Table 2 Accent 2" w:uiPriority="47"/>
-    <w:lsdException w:name="List Table 3 Accent 2" w:uiPriority="48"/>
-    <w:lsdException w:name="List Table 4 Accent 2" w:uiPriority="49"/>
-    <w:lsdException w:name="List Table 5 Dark Accent 2" w:uiPriority="50"/>
-    <w:lsdException w:name="List Table 6 Colorful Accent 2" w:uiPriority="51"/>
-    <w:lsdException w:name="List Table 7 Colorful Accent 2" w:uiPriority="52"/>
-    <w:lsdException w:name="List Table 1 Light Accent 3" w:uiPriority="46"/>
-    <w:lsdException w:name="List Table 2 Accent 3" w:uiPriority="47"/>
-    <w:lsdException w:name="List Table 3 Accent 3" w:uiPriority="48"/>
-    <w:lsdException w:name="List Table 4 Accent 3" w:uiPriority="49"/>
-    <w:lsdException w:name="List Table 5 Dark Accent 3" w:uiPriority="50"/>
-    <w:lsdException w:name="List Table 6 Colorful Accent 3" w:uiPriority="51"/>
-    <w:lsdException w:name="List Table 7 Colorful Accent 3" w:uiPriority="52"/>
-    <w:lsdException w:name="List Table 1 Light Accent 4" w:uiPriority="46"/>
-    <w:lsdException w:name="List Table 2 Accent 4" w:uiPriority="47"/>
-    <w:lsdException w:name="List Table 3 Accent 4" w:uiPriority="48"/>
-    <w:lsdException w:name="List Table 4 Accent 4" w:uiPriority="49"/>
-    <w:lsdException w:name="List Table 5 Dark Accent 4" w:uiPriority="50"/>
-    <w:lsdException w:name="List Table 6 Colorful Accent 4" w:uiPriority="51"/>
-    <w:lsdException w:name="List Table 7 Colorful Accent 4" w:uiPriority="52"/>
-    <w:lsdException w:name="List Table 1 Light Accent 5" w:uiPriority="46"/>
-    <w:lsdException w:name="List Table 2 Accent 5" w:uiPriority="47"/>
-    <w:lsdException w:name="List Table 3 Accent 5" w:uiPriority="48"/>
-    <w:lsdException w:name="List Table 4 Accent 5" w:uiPriority="49"/>
-    <w:lsdException w:name="List Table 5 Dark Accent 5" w:uiPriority="50"/>
-    <w:lsdException w:name="List Table 6 Colorful Accent 5" w:uiPriority="51"/>
-    <w:lsdException w:name="List Table 7 Colorful Accent 5" w:uiPriority="52"/>
-    <w:lsdException w:name="List Table 1 Light Accent 6" w:uiPriority="46"/>
-    <w:lsdException w:name="List Table 2 Accent 6" w:uiPriority="47"/>
-    <w:lsdException w:name="List Table 3 Accent 6" w:uiPriority="48"/>
-    <w:lsdException w:name="List Table 4 Accent 6" w:uiPriority="49"/>
-    <w:lsdException w:name="List Table 5 Dark Accent 6" w:uiPriority="50"/>
-    <w:lsdException w:name="List Table 6 Colorful Accent 6" w:uiPriority="51"/>
-    <w:lsdException w:name="List Table 7 Colorful Accent 6" w:uiPriority="52"/>
-    <w:lsdException w:name="Mention" w:semiHidden="1" w:unhideWhenUsed="1"/>
-    <w:lsdException w:name="Smart Hyperlink" w:semiHidden="1" w:unhideWhenUsed="1"/>
-    <w:lsdException w:name="Hashtag" w:semiHidden="1" w:unhideWhenUsed="1"/>
-    <w:lsdException w:name="Unresolved Mention" w:semiHidden="1" w:unhideWhenUsed="1"/>
-    <w:lsdException w:name="Smart Link" w:semiHidden="1" w:unhideWhenUsed="1"/>
-  </w:latentStyles>
-  <w:style w:type="paragraph" w:styleId="Normal" w:default="1">
+  <w:style w:type="paragraph" w:styleId="Normal">
     <w:name w:val="Normal"/>
     <w:qFormat/>
     <w:pPr>
       <w:widowControl/>
+      <w:kinsoku w:val="true"/>
+      <w:overflowPunct w:val="true"/>
+      <w:autoSpaceDE w:val="true"/>
       <w:bidi w:val="0"/>
       <w:spacing w:before="0" w:after="0"/>
       <w:jc w:val="left"/>
@@ -2994,43 +2930,36 @@
       <w:lang w:val="en-US" w:eastAsia="zh-CN" w:bidi="hi-IN"/>
     </w:rPr>
   </w:style>
-  <w:style w:type="character" w:styleId="DefaultParagraphFont" w:default="1">
+  <w:style w:type="character" w:styleId="DefaultParagraphFont">
     <w:name w:val="Default Paragraph Font"/>
-    <w:uiPriority w:val="1"/>
-    <w:semiHidden/>
-    <w:unhideWhenUsed/>
     <w:qFormat/>
     <w:rPr/>
   </w:style>
-  <w:style w:type="character" w:styleId="InternetLink" w:customStyle="1">
+  <w:style w:type="character" w:styleId="InternetLink">
     <w:name w:val="Hyperlink"/>
     <w:rPr>
       <w:color w:val="000080"/>
       <w:u w:val="single"/>
     </w:rPr>
   </w:style>
-  <w:style w:type="character" w:styleId="Bullets" w:customStyle="1">
+  <w:style w:type="character" w:styleId="Bullets">
     <w:name w:val="Bullets"/>
     <w:qFormat/>
     <w:rPr>
       <w:rFonts w:ascii="OpenSymbol" w:hAnsi="OpenSymbol" w:eastAsia="OpenSymbol" w:cs="OpenSymbol"/>
     </w:rPr>
   </w:style>
-  <w:style w:type="character" w:styleId="BalloonTextChar" w:customStyle="1">
+  <w:style w:type="character" w:styleId="BalloonTextChar">
     <w:name w:val="Balloon Text Char"/>
     <w:basedOn w:val="DefaultParagraphFont"/>
-    <w:link w:val="BalloonText"/>
-    <w:uiPriority w:val="99"/>
-    <w:semiHidden/>
     <w:qFormat/>
-    <w:rsid w:val="00fb0d86"/>
     <w:rPr>
       <w:rFonts w:ascii="Times New Roman" w:hAnsi="Times New Roman" w:cs="Mangal"/>
       <w:sz w:val="18"/>
       <w:szCs w:val="16"/>
     </w:rPr>
   </w:style>
-  <w:style w:type="paragraph" w:styleId="Heading" w:customStyle="1">
+  <w:style w:type="paragraph" w:styleId="Heading">
     <w:name w:val="Heading"/>
     <w:basedOn w:val="Normal"/>
     <w:next w:val="TextBody"/>
@@ -3075,7 +3004,7 @@
       <w:szCs w:val="24"/>
     </w:rPr>
   </w:style>
-  <w:style w:type="paragraph" w:styleId="Index" w:customStyle="1">
+  <w:style w:type="paragraph" w:styleId="Index">
     <w:name w:val="Index"/>
     <w:basedOn w:val="Normal"/>
     <w:qFormat/>
@@ -3097,11 +3026,14 @@
       <w:iCs/>
     </w:rPr>
   </w:style>
-  <w:style w:type="paragraph" w:styleId="DocumentMap" w:customStyle="1">
+  <w:style w:type="paragraph" w:styleId="DocumentMap">
     <w:name w:val="Document Map"/>
     <w:qFormat/>
     <w:pPr>
       <w:widowControl/>
+      <w:kinsoku w:val="true"/>
+      <w:overflowPunct w:val="true"/>
+      <w:autoSpaceDE w:val="true"/>
       <w:bidi w:val="0"/>
       <w:spacing w:before="0" w:after="0"/>
       <w:jc w:val="left"/>
@@ -3115,7 +3047,7 @@
       <w:lang w:eastAsia="en-US" w:bidi="ar-SA" w:val="en-US"/>
     </w:rPr>
   </w:style>
-  <w:style w:type="paragraph" w:styleId="TableContents" w:customStyle="1">
+  <w:style w:type="paragraph" w:styleId="TableContents">
     <w:name w:val="Table Contents"/>
     <w:basedOn w:val="Normal"/>
     <w:qFormat/>
@@ -3125,12 +3057,7 @@
   <w:style w:type="paragraph" w:styleId="BalloonText">
     <w:name w:val="Balloon Text"/>
     <w:basedOn w:val="Normal"/>
-    <w:link w:val="BalloonTextChar"/>
-    <w:uiPriority w:val="99"/>
-    <w:semiHidden/>
-    <w:unhideWhenUsed/>
     <w:qFormat/>
-    <w:rsid w:val="00fb0d86"/>
     <w:pPr/>
     <w:rPr>
       <w:rFonts w:ascii="Times New Roman" w:hAnsi="Times New Roman" w:cs="Mangal"/>
@@ -3141,12 +3068,10 @@
   <w:style w:type="paragraph" w:styleId="ListParagraph">
     <w:name w:val="List Paragraph"/>
     <w:basedOn w:val="Normal"/>
-    <w:uiPriority w:val="34"/>
     <w:qFormat/>
-    <w:rsid w:val="00df1d3b"/>
     <w:pPr>
       <w:spacing w:before="0" w:after="0"/>
-      <w:ind w:left="720" w:hanging="0"/>
+      <w:ind w:left="720" w:right="0" w:hanging="0"/>
       <w:contextualSpacing/>
     </w:pPr>
     <w:rPr>
@@ -3154,321 +3079,9 @@
       <w:szCs w:val="21"/>
     </w:rPr>
   </w:style>
-  <w:style w:type="numbering" w:styleId="NoList" w:default="1">
+  <w:style w:type="numbering" w:styleId="NoList">
     <w:name w:val="No List"/>
-    <w:uiPriority w:val="99"/>
-    <w:semiHidden/>
-    <w:unhideWhenUsed/>
     <w:qFormat/>
   </w:style>
-  <w:style w:type="table" w:default="1" w:styleId="TableNormal">
-    <w:name w:val="Normal Table"/>
-    <w:uiPriority w:val="99"/>
-    <w:semiHidden/>
-    <w:unhideWhenUsed/>
-    <w:tblPr>
-      <w:tblCellMar>
-        <w:top w:w="0" w:type="dxa"/>
-        <w:left w:w="108" w:type="dxa"/>
-        <w:bottom w:w="0" w:type="dxa"/>
-        <w:right w:w="108" w:type="dxa"/>
-      </w:tblCellMar>
-    </w:tblPr>
-  </w:style>
 </w:styles>
-</file>
-
-<file path=word/theme/theme1.xml><?xml version="1.0" encoding="utf-8"?>
-<a:theme xmlns:a="http://schemas.openxmlformats.org/drawingml/2006/main" name="Office Theme">
-  <a:themeElements>
-    <a:clrScheme name="Office">
-      <a:dk1>
-        <a:sysClr val="windowText" lastClr="000000"/>
-      </a:dk1>
-      <a:lt1>
-        <a:sysClr val="window" lastClr="FFFFFF"/>
-      </a:lt1>
-      <a:dk2>
-        <a:srgbClr val="44546A"/>
-      </a:dk2>
-      <a:lt2>
-        <a:srgbClr val="E7E6E6"/>
-      </a:lt2>
-      <a:accent1>
-        <a:srgbClr val="4472C4"/>
-      </a:accent1>
-      <a:accent2>
-        <a:srgbClr val="ED7D31"/>
-      </a:accent2>
-      <a:accent3>
-        <a:srgbClr val="A5A5A5"/>
-      </a:accent3>
-      <a:accent4>
-        <a:srgbClr val="FFC000"/>
-      </a:accent4>
-      <a:accent5>
-        <a:srgbClr val="5B9BD5"/>
-      </a:accent5>
-      <a:accent6>
-        <a:srgbClr val="70AD47"/>
-      </a:accent6>
-      <a:hlink>
-        <a:srgbClr val="0563C1"/>
-      </a:hlink>
-      <a:folHlink>
-        <a:srgbClr val="954F72"/>
-      </a:folHlink>
-    </a:clrScheme>
-    <a:fontScheme name="Office">
-      <a:majorFont>
-        <a:latin typeface="Calibri Light" panose="020F0302020204030204"/>
-        <a:ea typeface=""/>
-        <a:cs typeface=""/>
-        <a:font script="Jpan" typeface="游ゴシック Light"/>
-        <a:font script="Hang" typeface="맑은 고딕"/>
-        <a:font script="Hans" typeface="等线 Light"/>
-        <a:font script="Hant" typeface="新細明體"/>
-        <a:font script="Arab" typeface="Times New Roman"/>
-        <a:font script="Hebr" typeface="Times New Roman"/>
-        <a:font script="Thai" typeface="Angsana New"/>
-        <a:font script="Ethi" typeface="Nyala"/>
-        <a:font script="Beng" typeface="Vrinda"/>
-        <a:font script="Gujr" typeface="Shruti"/>
-        <a:font script="Khmr" typeface="MoolBoran"/>
-        <a:font script="Knda" typeface="Tunga"/>
-        <a:font script="Guru" typeface="Raavi"/>
-        <a:font script="Cans" typeface="Euphemia"/>
-        <a:font script="Cher" typeface="Plantagenet Cherokee"/>
-        <a:font script="Yiii" typeface="Microsoft Yi Baiti"/>
-        <a:font script="Tibt" typeface="Microsoft Himalaya"/>
-        <a:font script="Thaa" typeface="MV Boli"/>
-        <a:font script="Deva" typeface="Mangal"/>
-        <a:font script="Telu" typeface="Gautami"/>
-        <a:font script="Taml" typeface="Latha"/>
-        <a:font script="Syrc" typeface="Estrangelo Edessa"/>
-        <a:font script="Orya" typeface="Kalinga"/>
-        <a:font script="Mlym" typeface="Kartika"/>
-        <a:font script="Laoo" typeface="DokChampa"/>
-        <a:font script="Sinh" typeface="Iskoola Pota"/>
-        <a:font script="Mong" typeface="Mongolian Baiti"/>
-        <a:font script="Viet" typeface="Times New Roman"/>
-        <a:font script="Uigh" typeface="Microsoft Uighur"/>
-        <a:font script="Geor" typeface="Sylfaen"/>
-        <a:font script="Armn" typeface="Arial"/>
-        <a:font script="Bugi" typeface="Leelawadee UI"/>
-        <a:font script="Bopo" typeface="Microsoft JhengHei"/>
-        <a:font script="Java" typeface="Javanese Text"/>
-        <a:font script="Lisu" typeface="Segoe UI"/>
-        <a:font script="Mymr" typeface="Myanmar Text"/>
-        <a:font script="Nkoo" typeface="Ebrima"/>
-        <a:font script="Olck" typeface="Nirmala UI"/>
-        <a:font script="Osma" typeface="Ebrima"/>
-        <a:font script="Phag" typeface="Phagspa"/>
-        <a:font script="Syrn" typeface="Estrangelo Edessa"/>
-        <a:font script="Syrj" typeface="Estrangelo Edessa"/>
-        <a:font script="Syre" typeface="Estrangelo Edessa"/>
-        <a:font script="Sora" typeface="Nirmala UI"/>
-        <a:font script="Tale" typeface="Microsoft Tai Le"/>
-        <a:font script="Talu" typeface="Microsoft New Tai Lue"/>
-        <a:font script="Tfng" typeface="Ebrima"/>
-      </a:majorFont>
-      <a:minorFont>
-        <a:latin typeface="Calibri" panose="020F0502020204030204"/>
-        <a:ea typeface=""/>
-        <a:cs typeface=""/>
-        <a:font script="Jpan" typeface="游明朝"/>
-        <a:font script="Hang" typeface="맑은 고딕"/>
-        <a:font script="Hans" typeface="等线"/>
-        <a:font script="Hant" typeface="新細明體"/>
-        <a:font script="Arab" typeface="Arial"/>
-        <a:font script="Hebr" typeface="Arial"/>
-        <a:font script="Thai" typeface="Cordia New"/>
-        <a:font script="Ethi" typeface="Nyala"/>
-        <a:font script="Beng" typeface="Vrinda"/>
-        <a:font script="Gujr" typeface="Shruti"/>
-        <a:font script="Khmr" typeface="DaunPenh"/>
-        <a:font script="Knda" typeface="Tunga"/>
-        <a:font script="Guru" typeface="Raavi"/>
-        <a:font script="Cans" typeface="Euphemia"/>
-        <a:font script="Cher" typeface="Plantagenet Cherokee"/>
-        <a:font script="Yiii" typeface="Microsoft Yi Baiti"/>
-        <a:font script="Tibt" typeface="Microsoft Himalaya"/>
-        <a:font script="Thaa" typeface="MV Boli"/>
-        <a:font script="Deva" typeface="Mangal"/>
-        <a:font script="Telu" typeface="Gautami"/>
-        <a:font script="Taml" typeface="Latha"/>
-        <a:font script="Syrc" typeface="Estrangelo Edessa"/>
-        <a:font script="Orya" typeface="Kalinga"/>
-        <a:font script="Mlym" typeface="Kartika"/>
-        <a:font script="Laoo" typeface="DokChampa"/>
-        <a:font script="Sinh" typeface="Iskoola Pota"/>
-        <a:font script="Mong" typeface="Mongolian Baiti"/>
-        <a:font script="Viet" typeface="Arial"/>
-        <a:font script="Uigh" typeface="Microsoft Uighur"/>
-        <a:font script="Geor" typeface="Sylfaen"/>
-        <a:font script="Armn" typeface="Arial"/>
-        <a:font script="Bugi" typeface="Leelawadee UI"/>
-        <a:font script="Bopo" typeface="Microsoft JhengHei"/>
-        <a:font script="Java" typeface="Javanese Text"/>
-        <a:font script="Lisu" typeface="Segoe UI"/>
-        <a:font script="Mymr" typeface="Myanmar Text"/>
-        <a:font script="Nkoo" typeface="Ebrima"/>
-        <a:font script="Olck" typeface="Nirmala UI"/>
-        <a:font script="Osma" typeface="Ebrima"/>
-        <a:font script="Phag" typeface="Phagspa"/>
-        <a:font script="Syrn" typeface="Estrangelo Edessa"/>
-        <a:font script="Syrj" typeface="Estrangelo Edessa"/>
-        <a:font script="Syre" typeface="Estrangelo Edessa"/>
-        <a:font script="Sora" typeface="Nirmala UI"/>
-        <a:font script="Tale" typeface="Microsoft Tai Le"/>
-        <a:font script="Talu" typeface="Microsoft New Tai Lue"/>
-        <a:font script="Tfng" typeface="Ebrima"/>
-      </a:minorFont>
-    </a:fontScheme>
-    <a:fmtScheme name="Office">
-      <a:fillStyleLst>
-        <a:solidFill>
-          <a:schemeClr val="phClr"/>
-        </a:solidFill>
-        <a:gradFill rotWithShape="1">
-          <a:gsLst>
-            <a:gs pos="0">
-              <a:schemeClr val="phClr">
-                <a:lumMod val="110000"/>
-                <a:satMod val="105000"/>
-                <a:tint val="67000"/>
-              </a:schemeClr>
-            </a:gs>
-            <a:gs pos="50000">
-              <a:schemeClr val="phClr">
-                <a:lumMod val="105000"/>
-                <a:satMod val="103000"/>
-                <a:tint val="73000"/>
-              </a:schemeClr>
-            </a:gs>
-            <a:gs pos="100000">
-              <a:schemeClr val="phClr">
-                <a:lumMod val="105000"/>
-                <a:satMod val="109000"/>
-                <a:tint val="81000"/>
-              </a:schemeClr>
-            </a:gs>
-          </a:gsLst>
-          <a:lin ang="5400000" scaled="0"/>
-        </a:gradFill>
-        <a:gradFill rotWithShape="1">
-          <a:gsLst>
-            <a:gs pos="0">
-              <a:schemeClr val="phClr">
-                <a:satMod val="103000"/>
-                <a:lumMod val="102000"/>
-                <a:tint val="94000"/>
-              </a:schemeClr>
-            </a:gs>
-            <a:gs pos="50000">
-              <a:schemeClr val="phClr">
-                <a:satMod val="110000"/>
-                <a:lumMod val="100000"/>
-                <a:shade val="100000"/>
-              </a:schemeClr>
-            </a:gs>
-            <a:gs pos="100000">
-              <a:schemeClr val="phClr">
-                <a:lumMod val="99000"/>
-                <a:satMod val="120000"/>
-                <a:shade val="78000"/>
-              </a:schemeClr>
-            </a:gs>
-          </a:gsLst>
-          <a:lin ang="5400000" scaled="0"/>
-        </a:gradFill>
-      </a:fillStyleLst>
-      <a:lnStyleLst>
-        <a:ln w="6350" cap="flat" cmpd="sng" algn="ctr">
-          <a:solidFill>
-            <a:schemeClr val="phClr"/>
-          </a:solidFill>
-          <a:prstDash val="solid"/>
-          <a:miter lim="800000"/>
-        </a:ln>
-        <a:ln w="12700" cap="flat" cmpd="sng" algn="ctr">
-          <a:solidFill>
-            <a:schemeClr val="phClr"/>
-          </a:solidFill>
-          <a:prstDash val="solid"/>
-          <a:miter lim="800000"/>
-        </a:ln>
-        <a:ln w="19050" cap="flat" cmpd="sng" algn="ctr">
-          <a:solidFill>
-            <a:schemeClr val="phClr"/>
-          </a:solidFill>
-          <a:prstDash val="solid"/>
-          <a:miter lim="800000"/>
-        </a:ln>
-      </a:lnStyleLst>
-      <a:effectStyleLst>
-        <a:effectStyle>
-          <a:effectLst/>
-        </a:effectStyle>
-        <a:effectStyle>
-          <a:effectLst/>
-        </a:effectStyle>
-        <a:effectStyle>
-          <a:effectLst>
-            <a:outerShdw blurRad="57150" dist="19050" dir="5400000" algn="ctr" rotWithShape="0">
-              <a:srgbClr val="000000">
-                <a:alpha val="63000"/>
-              </a:srgbClr>
-            </a:outerShdw>
-          </a:effectLst>
-        </a:effectStyle>
-      </a:effectStyleLst>
-      <a:bgFillStyleLst>
-        <a:solidFill>
-          <a:schemeClr val="phClr"/>
-        </a:solidFill>
-        <a:solidFill>
-          <a:schemeClr val="phClr">
-            <a:tint val="95000"/>
-            <a:satMod val="170000"/>
-          </a:schemeClr>
-        </a:solidFill>
-        <a:gradFill rotWithShape="1">
-          <a:gsLst>
-            <a:gs pos="0">
-              <a:schemeClr val="phClr">
-                <a:tint val="93000"/>
-                <a:satMod val="150000"/>
-                <a:shade val="98000"/>
-                <a:lumMod val="102000"/>
-              </a:schemeClr>
-            </a:gs>
-            <a:gs pos="50000">
-              <a:schemeClr val="phClr">
-                <a:tint val="98000"/>
-                <a:satMod val="130000"/>
-                <a:shade val="90000"/>
-                <a:lumMod val="103000"/>
-              </a:schemeClr>
-            </a:gs>
-            <a:gs pos="100000">
-              <a:schemeClr val="phClr">
-                <a:shade val="63000"/>
-                <a:satMod val="120000"/>
-              </a:schemeClr>
-            </a:gs>
-          </a:gsLst>
-          <a:lin ang="5400000" scaled="0"/>
-        </a:gradFill>
-      </a:bgFillStyleLst>
-    </a:fmtScheme>
-  </a:themeElements>
-  <a:objectDefaults/>
-  <a:extraClrSchemeLst/>
-  <a:extLst>
-    <a:ext uri="{05A4C25C-085E-4340-85A3-A5531E510DB2}">
-      <thm15:themeFamily xmlns:thm15="http://schemas.microsoft.com/office/thememl/2012/main" name="Office Theme" id="{62F939B6-93AF-4DB8-9C6B-D6C7DFDC589F}" vid="{4A3C46E8-61CC-4603-A589-7422A47A8E4A}"/>
-    </a:ext>
-  </a:extLst>
-</a:theme>
 </file>
</xml_diff>

<commit_message>
updates resume as of 11/2021
</commit_message>
<xml_diff>
--- a/Nicole Wilbur Resume 2021.docx
+++ b/Nicole Wilbur Resume 2021.docx
@@ -240,7 +240,7 @@
     </w:p>
     <w:tbl>
       <w:tblPr>
-        <w:tblW w:w="10512" w:type="dxa"/>
+        <w:tblW w:w="10509" w:type="dxa"/>
         <w:jc w:val="left"/>
         <w:tblInd w:w="0" w:type="dxa"/>
         <w:tblLayout w:type="fixed"/>
@@ -252,8 +252,8 @@
         </w:tblCellMar>
       </w:tblPr>
       <w:tblGrid>
-        <w:gridCol w:w="6390"/>
-        <w:gridCol w:w="4122"/>
+        <w:gridCol w:w="7106"/>
+        <w:gridCol w:w="3403"/>
       </w:tblGrid>
       <w:tr>
         <w:trPr>
@@ -261,7 +261,7 @@
         </w:trPr>
         <w:tc>
           <w:tcPr>
-            <w:tcW w:w="6390" w:type="dxa"/>
+            <w:tcW w:w="7106" w:type="dxa"/>
             <w:tcBorders/>
           </w:tcPr>
           <w:p>
@@ -281,13 +281,29 @@
                 <w:sz w:val="20"/>
                 <w:szCs w:val="20"/>
               </w:rPr>
-              <w:t>Bachelor of Science, Computer Science (in progress; GPA 4.0)</w:t>
+              <w:t>Bachelor of Science, Computer Science (</w:t>
+            </w:r>
+            <w:r>
+              <w:rPr>
+                <w:rFonts w:cs="Geneva" w:ascii="Geneva" w:hAnsi="Geneva"/>
+                <w:sz w:val="20"/>
+                <w:szCs w:val="20"/>
+              </w:rPr>
+              <w:t>grad. date 7/2022</w:t>
+            </w:r>
+            <w:r>
+              <w:rPr>
+                <w:rFonts w:cs="Geneva" w:ascii="Geneva" w:hAnsi="Geneva"/>
+                <w:sz w:val="20"/>
+                <w:szCs w:val="20"/>
+              </w:rPr>
+              <w:t>; GPA 4.0)</w:t>
             </w:r>
           </w:p>
         </w:tc>
         <w:tc>
           <w:tcPr>
-            <w:tcW w:w="4122" w:type="dxa"/>
+            <w:tcW w:w="3403" w:type="dxa"/>
             <w:tcBorders/>
             <w:tcMar>
               <w:top w:w="0" w:type="dxa"/>
@@ -321,7 +337,7 @@
         <w:trPr/>
         <w:tc>
           <w:tcPr>
-            <w:tcW w:w="6390" w:type="dxa"/>
+            <w:tcW w:w="7106" w:type="dxa"/>
             <w:tcBorders/>
             <w:tcMar>
               <w:top w:w="0" w:type="dxa"/>
@@ -353,7 +369,7 @@
         </w:tc>
         <w:tc>
           <w:tcPr>
-            <w:tcW w:w="4122" w:type="dxa"/>
+            <w:tcW w:w="3403" w:type="dxa"/>
             <w:tcBorders/>
             <w:tcMar>
               <w:top w:w="0" w:type="dxa"/>
@@ -389,7 +405,7 @@
         <w:trPr/>
         <w:tc>
           <w:tcPr>
-            <w:tcW w:w="6390" w:type="dxa"/>
+            <w:tcW w:w="7106" w:type="dxa"/>
             <w:tcBorders/>
             <w:tcMar>
               <w:top w:w="0" w:type="dxa"/>
@@ -421,7 +437,7 @@
         </w:tc>
         <w:tc>
           <w:tcPr>
-            <w:tcW w:w="4122" w:type="dxa"/>
+            <w:tcW w:w="3403" w:type="dxa"/>
             <w:tcBorders/>
             <w:tcMar>
               <w:top w:w="0" w:type="dxa"/>
@@ -457,7 +473,7 @@
         <w:trPr/>
         <w:tc>
           <w:tcPr>
-            <w:tcW w:w="10512" w:type="dxa"/>
+            <w:tcW w:w="10509" w:type="dxa"/>
             <w:gridSpan w:val="2"/>
             <w:tcBorders/>
             <w:tcMar>
@@ -754,7 +770,37 @@
                 <w:szCs w:val="20"/>
                 <w:lang w:eastAsia="en-US" w:bidi="ar-SA"/>
               </w:rPr>
-              <w:t>SQL Server, AWS S3, Git, Java, Python, Tableau, Looker, Zoho Project/Desk/Analytics</w:t>
+              <w:t>SQL Serve</w:t>
+            </w:r>
+            <w:r>
+              <w:rPr>
+                <w:rFonts w:eastAsia="Calibri" w:cs="Geneva" w:ascii="Geneva" w:hAnsi="Geneva"/>
+                <w:spacing w:val="-10"/>
+                <w:sz w:val="20"/>
+                <w:szCs w:val="20"/>
+                <w:lang w:eastAsia="en-US" w:bidi="ar-SA"/>
+              </w:rPr>
+              <w:t>r</w:t>
+            </w:r>
+            <w:r>
+              <w:rPr>
+                <w:rFonts w:eastAsia="Calibri" w:cs="Geneva" w:ascii="Geneva" w:hAnsi="Geneva"/>
+                <w:spacing w:val="-10"/>
+                <w:sz w:val="20"/>
+                <w:szCs w:val="20"/>
+                <w:lang w:eastAsia="en-US" w:bidi="ar-SA"/>
+              </w:rPr>
+              <w:t xml:space="preserve">, Git, Java, Python, Tableau, Looker, Zoho Analytics, </w:t>
+            </w:r>
+            <w:r>
+              <w:rPr>
+                <w:rFonts w:eastAsia="Calibri" w:cs="Geneva" w:ascii="Geneva" w:hAnsi="Geneva"/>
+                <w:spacing w:val="-10"/>
+                <w:sz w:val="20"/>
+                <w:szCs w:val="20"/>
+                <w:lang w:eastAsia="en-US" w:bidi="ar-SA"/>
+              </w:rPr>
+              <w:t>Crystal Reports</w:t>
             </w:r>
           </w:p>
         </w:tc>
@@ -822,7 +868,17 @@
                 <w:szCs w:val="20"/>
                 <w:lang w:eastAsia="en-US" w:bidi="ar-SA"/>
               </w:rPr>
-              <w:t>Centricity, Greenway, NextGen, Visualutions</w:t>
+              <w:t xml:space="preserve">MyAvatar, </w:t>
+            </w:r>
+            <w:r>
+              <w:rPr>
+                <w:rFonts w:eastAsia="Calibri" w:cs="Geneva" w:ascii="Geneva" w:hAnsi="Geneva"/>
+                <w:spacing w:val="-10"/>
+                <w:sz w:val="20"/>
+                <w:szCs w:val="20"/>
+                <w:lang w:eastAsia="en-US" w:bidi="ar-SA"/>
+              </w:rPr>
+              <w:t>Centricity, Greenway, NextGen</w:t>
             </w:r>
           </w:p>
         </w:tc>
@@ -1071,67 +1127,7 @@
           <w:sz w:val="20"/>
           <w:szCs w:val="20"/>
         </w:rPr>
-        <w:t>Learn</w:t>
-      </w:r>
-      <w:r>
-        <w:rPr>
-          <w:rFonts w:cs="Geneva" w:ascii="Geneva" w:hAnsi="Geneva"/>
-          <w:b w:val="false"/>
-          <w:bCs w:val="false"/>
-          <w:sz w:val="20"/>
-          <w:szCs w:val="20"/>
-        </w:rPr>
-        <w:t>ing</w:t>
-      </w:r>
-      <w:r>
-        <w:rPr>
-          <w:rFonts w:cs="Geneva" w:ascii="Geneva" w:hAnsi="Geneva"/>
-          <w:b w:val="false"/>
-          <w:bCs w:val="false"/>
-          <w:sz w:val="20"/>
-          <w:szCs w:val="20"/>
-        </w:rPr>
-        <w:t xml:space="preserve"> Crystal Reports; </w:t>
-      </w:r>
-      <w:r>
-        <w:rPr>
-          <w:rFonts w:cs="Geneva" w:ascii="Geneva" w:hAnsi="Geneva"/>
-          <w:b w:val="false"/>
-          <w:bCs w:val="false"/>
-          <w:sz w:val="20"/>
-          <w:szCs w:val="20"/>
-        </w:rPr>
-        <w:t xml:space="preserve">within a month </w:t>
-      </w:r>
-      <w:r>
-        <w:rPr>
-          <w:rFonts w:cs="Geneva" w:ascii="Geneva" w:hAnsi="Geneva"/>
-          <w:b w:val="false"/>
-          <w:bCs w:val="false"/>
-          <w:sz w:val="20"/>
-          <w:szCs w:val="20"/>
-        </w:rPr>
-        <w:t xml:space="preserve">gained proficiency </w:t>
-      </w:r>
-      <w:r>
-        <w:rPr>
-          <w:rFonts w:cs="Geneva" w:ascii="Geneva" w:hAnsi="Geneva"/>
-          <w:b w:val="false"/>
-          <w:bCs w:val="false"/>
-          <w:sz w:val="20"/>
-          <w:szCs w:val="20"/>
-        </w:rPr>
-        <w:t>and</w:t>
-      </w:r>
-      <w:r>
-        <w:rPr>
-          <w:rFonts w:cs="Geneva" w:ascii="Geneva" w:hAnsi="Geneva"/>
-          <w:b w:val="false"/>
-          <w:bCs w:val="false"/>
-          <w:sz w:val="20"/>
-          <w:szCs w:val="20"/>
-        </w:rPr>
-        <w:t xml:space="preserve"> produced four reports to date.</w:t>
+        <w:t>Learned Crystal Reports and assumed responsibility for Crystal Report building.</w:t>
       </w:r>
     </w:p>
     <w:p>
@@ -1197,7 +1193,33 @@
           <w:sz w:val="20"/>
           <w:szCs w:val="20"/>
         </w:rPr>
-        <w:t>QA 79 reports in the new EHR environment; worked with a team member to QA new forms.</w:t>
+        <w:t xml:space="preserve">QA 79 reports in the new EHR environment; worked with a team member to QA new forms; </w:t>
+      </w:r>
+      <w:r>
+        <w:rPr>
+          <w:rFonts w:ascii="Geneva" w:hAnsi="Geneva"/>
+          <w:b w:val="false"/>
+          <w:i w:val="false"/>
+          <w:caps w:val="false"/>
+          <w:smallCaps w:val="false"/>
+          <w:spacing w:val="0"/>
+          <w:sz w:val="20"/>
+          <w:szCs w:val="20"/>
+        </w:rPr>
+        <w:t>learned to build new forms and electronic forms</w:t>
+      </w:r>
+      <w:r>
+        <w:rPr>
+          <w:rFonts w:ascii="Geneva" w:hAnsi="Geneva"/>
+          <w:b w:val="false"/>
+          <w:i w:val="false"/>
+          <w:caps w:val="false"/>
+          <w:smallCaps w:val="false"/>
+          <w:spacing w:val="0"/>
+          <w:sz w:val="20"/>
+          <w:szCs w:val="20"/>
+        </w:rPr>
+        <w:t>.</w:t>
       </w:r>
     </w:p>
     <w:p>
@@ -1630,7 +1652,7 @@
       </w:r>
       <w:r>
         <w:rPr/>
-        <w:t xml:space="preserve">   </w:t>
+        <w:t xml:space="preserve">    </w:t>
       </w:r>
       <w:r>
         <w:rPr>
@@ -1687,7 +1709,7 @@
           <w:sz w:val="20"/>
           <w:szCs w:val="20"/>
         </w:rPr>
-        <w:t xml:space="preserve">Redesigned, rewrote, and rolled out the first effective QM program and plan the agency has had in over five years. Gained committee buy-in and participation from two doctors and the chief medical officer. </w:t>
+        <w:t xml:space="preserve">Redesigned, rewrote, and rolled out the first effective QM program and plan the agency had in over five years. Gained committee buy-in and participation from two doctors and the chief medical officer. </w:t>
       </w:r>
     </w:p>
     <w:p>
@@ -1714,7 +1736,7 @@
           <w:sz w:val="20"/>
           <w:szCs w:val="20"/>
         </w:rPr>
-        <w:t>Special recognition twice from our federal grant project officer for the quality program and activities completed.</w:t>
+        <w:t>Special recognition twice from federal grant project officer for the quality program/activities completed.</w:t>
       </w:r>
     </w:p>
     <w:p>

</xml_diff>